<commit_message>
added plots to report
</commit_message>
<xml_diff>
--- a/Capstone Project/Report.docx
+++ b/Capstone Project/Report.docx
@@ -269,7 +269,7 @@
               </mc:Choice>
               <mc:Fallback>
                 <w:pict>
-                  <v:group w14:anchorId="1B5EBFB6" id="Group 149" o:spid="_x0000_s1026" style="position:absolute;margin-left:0;margin-top:0;width:8in;height:95.7pt;z-index:251662336;mso-width-percent:941;mso-height-percent:121;mso-top-percent:23;mso-position-horizontal:center;mso-position-horizontal-relative:page;mso-position-vertical-relative:page;mso-width-percent:941;mso-height-percent:121;mso-top-percent:23" coordorigin="" coordsize="73152,12161" o:gfxdata="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">
+                  <v:group w14:anchorId="4CE466A7" id="Group 149" o:spid="_x0000_s1026" style="position:absolute;margin-left:0;margin-top:0;width:8in;height:95.7pt;z-index:251662336;mso-width-percent:941;mso-height-percent:121;mso-top-percent:23;mso-position-horizontal:center;mso-position-horizontal-relative:page;mso-position-vertical-relative:page;mso-width-percent:941;mso-height-percent:121;mso-top-percent:23" coordorigin="" coordsize="73152,12161" o:gfxdata="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">
                     <v:shape id="Rectangle 51" o:spid="_x0000_s1027" style="position:absolute;width:73152;height:11303;visibility:visible;mso-wrap-style:square;v-text-anchor:middle" coordsize="7312660,1129665" o:gfxdata="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" path="m,l7312660,r,1129665l3619500,733425,,1091565,,xe" fillcolor="#5b9bd5 [3204]" stroked="f" strokeweight="1pt">
                       <v:stroke joinstyle="miter"/>
                       <v:path arrowok="t" o:connecttype="custom" o:connectlocs="0,0;7315200,0;7315200,1130373;3620757,733885;0,1092249;0,0" o:connectangles="0,0,0,0,0,0"/>
@@ -1026,23 +1026,7 @@
         <w:contextualSpacing/>
       </w:pPr>
       <w:r>
-        <w:t xml:space="preserve">Kelley Blue Book is a vehicle valuation and automotive research company based in Irvine, California. The company provides market value prices for new and used automobiles of all types. Kelley Blue Book products include Fair Purchase Price and Fair Market Range. These value types are based on actual transactions of what individuals are paying for vehicles and are adjusted accordingly as market conditions change on a weekly basis. For used cars, KBB also provides suggested retail value, trade-in value, private party value, certified pre-owned value, and auction value. As technology becomes more accessible and affordable, new players are popping up in the vehicle valuation industry. Companies like </w:t>
-      </w:r>
-      <w:proofErr w:type="spellStart"/>
-      <w:r>
-        <w:t>TrueCar</w:t>
-      </w:r>
-      <w:proofErr w:type="spellEnd"/>
-      <w:r>
-        <w:t xml:space="preserve"> and </w:t>
-      </w:r>
-      <w:proofErr w:type="spellStart"/>
-      <w:r>
-        <w:t>Carvana</w:t>
-      </w:r>
-      <w:proofErr w:type="spellEnd"/>
-      <w:r>
-        <w:t xml:space="preserve"> introduce their own values to compete in the already saturated industry. It is for this reason that Kelley Blue Book </w:t>
+        <w:t xml:space="preserve">Kelley Blue Book is a vehicle valuation and automotive research company based in Irvine, California. The company provides market value prices for new and used automobiles of all types. Kelley Blue Book products include Fair Purchase Price and Fair Market Range. These value types are based on actual transactions of what individuals are paying for vehicles and are adjusted accordingly as market conditions change on a weekly basis. For used cars, KBB also provides suggested retail value, trade-in value, private party value, certified pre-owned value, and auction value. As technology becomes more accessible and affordable, new players are popping up in the vehicle valuation industry. Companies like TrueCar and Carvana introduce their own values to compete in the already saturated industry. It is for this reason that Kelley Blue Book </w:t>
       </w:r>
       <w:r>
         <w:t>must stay competitive by exploring other methods that will produce more accurate and reliable values for the consumer.</w:t>
@@ -1336,8 +1320,78 @@
       <w:r>
         <w:t>The amount the new car was sold for.</w:t>
       </w:r>
+    </w:p>
+    <w:p>
+      <w:r>
+        <w:br w:type="page"/>
+      </w:r>
+    </w:p>
+    <w:p>
+      <w:pPr>
+        <w:spacing w:after="0" w:line="480" w:lineRule="auto"/>
+        <w:contextualSpacing/>
+      </w:pPr>
+      <w:r>
+        <w:lastRenderedPageBreak/>
+        <w:t>Feature Selection and Analysis</w:t>
+      </w:r>
+    </w:p>
+    <w:p>
+      <w:pPr>
+        <w:spacing w:after="0" w:line="480" w:lineRule="auto"/>
+        <w:contextualSpacing/>
+      </w:pPr>
+      <w:r>
+        <w:t xml:space="preserve">We will use a correlation matrix to quantify the linear relationship between each of the features and the target, the sale price amount of the vehicle. This also allows us to visualize features that are highly correlated, also known as multicollinearity. While multicollinearity will not reduce the predictive power or reliability of the model as a whole, we might want to reduce it in order to improve the interpretability of the model. </w:t>
+      </w:r>
       <w:bookmarkStart w:id="0" w:name="_GoBack"/>
       <w:bookmarkEnd w:id="0"/>
+      <w:r>
+        <w:rPr>
+          <w:noProof/>
+        </w:rPr>
+        <w:drawing>
+          <wp:inline distT="0" distB="0" distL="0" distR="0">
+            <wp:extent cx="5943600" cy="4571365"/>
+            <wp:effectExtent l="0" t="0" r="0" b="635"/>
+            <wp:docPr id="1" name="Picture 1"/>
+            <wp:cNvGraphicFramePr>
+              <a:graphicFrameLocks xmlns:a="http://schemas.openxmlformats.org/drawingml/2006/main" noChangeAspect="1"/>
+            </wp:cNvGraphicFramePr>
+            <a:graphic xmlns:a="http://schemas.openxmlformats.org/drawingml/2006/main">
+              <a:graphicData uri="http://schemas.openxmlformats.org/drawingml/2006/picture">
+                <pic:pic xmlns:pic="http://schemas.openxmlformats.org/drawingml/2006/picture">
+                  <pic:nvPicPr>
+                    <pic:cNvPr id="1" name="Correlation matrix.png"/>
+                    <pic:cNvPicPr/>
+                  </pic:nvPicPr>
+                  <pic:blipFill>
+                    <a:blip r:embed="rId7">
+                      <a:extLst>
+                        <a:ext uri="{28A0092B-C50C-407E-A947-70E740481C1C}">
+                          <a14:useLocalDpi xmlns:a14="http://schemas.microsoft.com/office/drawing/2010/main" val="0"/>
+                        </a:ext>
+                      </a:extLst>
+                    </a:blip>
+                    <a:stretch>
+                      <a:fillRect/>
+                    </a:stretch>
+                  </pic:blipFill>
+                  <pic:spPr>
+                    <a:xfrm>
+                      <a:off x="0" y="0"/>
+                      <a:ext cx="5943600" cy="4571365"/>
+                    </a:xfrm>
+                    <a:prstGeom prst="rect">
+                      <a:avLst/>
+                    </a:prstGeom>
+                  </pic:spPr>
+                </pic:pic>
+              </a:graphicData>
+            </a:graphic>
+          </wp:inline>
+        </w:drawing>
+      </w:r>
     </w:p>
     <w:sectPr>
       <w:pgSz w:w="12240" w:h="15840"/>
@@ -2647,7 +2701,7 @@
 </file>
 
 <file path=customXml/itemProps1.xml><?xml version="1.0" encoding="utf-8"?>
-<ds:datastoreItem xmlns:ds="http://schemas.openxmlformats.org/officeDocument/2006/customXml" ds:itemID="{891C9899-CBFA-427F-B8AC-2DCEBA23B41E}">
+<ds:datastoreItem xmlns:ds="http://schemas.openxmlformats.org/officeDocument/2006/customXml" ds:itemID="{167073EC-0410-4BB5-BF9C-C21C20B9C072}">
   <ds:schemaRefs>
     <ds:schemaRef ds:uri="http://schemas.openxmlformats.org/officeDocument/2006/bibliography"/>
   </ds:schemaRefs>

</xml_diff>

<commit_message>
completed formatted draft of report
</commit_message>
<xml_diff>
--- a/Capstone Project/Report.docx
+++ b/Capstone Project/Report.docx
@@ -224,7 +224,7 @@
                                 <a:avLst/>
                               </a:prstGeom>
                               <a:blipFill>
-                                <a:blip r:embed="rId7"/>
+                                <a:blip r:embed="rId8"/>
                                 <a:stretch>
                                   <a:fillRect r="-7574"/>
                                 </a:stretch>
@@ -270,13 +270,13 @@
               </mc:Choice>
               <mc:Fallback>
                 <w:pict>
-                  <v:group w14:anchorId="2F7CCFBE" id="Group 149" o:spid="_x0000_s1026" style="position:absolute;margin-left:0;margin-top:0;width:8in;height:95.7pt;z-index:251662336;mso-width-percent:941;mso-height-percent:121;mso-top-percent:23;mso-position-horizontal:center;mso-position-horizontal-relative:page;mso-position-vertical-relative:page;mso-width-percent:941;mso-height-percent:121;mso-top-percent:23" coordorigin="" coordsize="73152,12161" o:gfxdata="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">
+                  <v:group w14:anchorId="2CABB794" id="Group 149" o:spid="_x0000_s1026" style="position:absolute;margin-left:0;margin-top:0;width:8in;height:95.7pt;z-index:251662336;mso-width-percent:941;mso-height-percent:121;mso-top-percent:23;mso-position-horizontal:center;mso-position-horizontal-relative:page;mso-position-vertical-relative:page;mso-width-percent:941;mso-height-percent:121;mso-top-percent:23" coordorigin="" coordsize="73152,12161" o:gfxdata="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">
                     <v:shape id="Rectangle 51" o:spid="_x0000_s1027" style="position:absolute;width:73152;height:11303;visibility:visible;mso-wrap-style:square;v-text-anchor:middle" coordsize="7312660,1129665" o:gfxdata="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" path="m,l7312660,r,1129665l3619500,733425,,1091565,,xe" fillcolor="#5b9bd5 [3204]" stroked="f" strokeweight="1pt">
                       <v:stroke joinstyle="miter"/>
                       <v:path arrowok="t" o:connecttype="custom" o:connectlocs="0,0;7315200,0;7315200,1130373;3620757,733885;0,1092249;0,0" o:connectangles="0,0,0,0,0,0"/>
                     </v:shape>
                     <v:rect id="Rectangle 151" o:spid="_x0000_s1028" style="position:absolute;width:73152;height:12161;visibility:visible;mso-wrap-style:square;v-text-anchor:middle" o:gfxdata="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" stroked="f" strokeweight="1pt">
-                      <v:fill r:id="rId8" o:title="" recolor="t" rotate="t" type="frame"/>
+                      <v:fill r:id="rId9" o:title="" recolor="t" rotate="t" type="frame"/>
                     </v:rect>
                     <w10:wrap anchorx="page" anchory="page"/>
                   </v:group>
@@ -379,6 +379,14 @@
                                       </w:rPr>
                                       <w:t>Will</w:t>
                                     </w:r>
+                                    <w:r>
+                                      <w:rPr>
+                                        <w:color w:val="595959" w:themeColor="text1" w:themeTint="A6"/>
+                                        <w:sz w:val="28"/>
+                                        <w:szCs w:val="28"/>
+                                      </w:rPr>
+                                      <w:t>iam Roberts</w:t>
+                                    </w:r>
                                   </w:p>
                                 </w:sdtContent>
                               </w:sdt>
@@ -392,31 +400,6 @@
                                     <w:szCs w:val="18"/>
                                   </w:rPr>
                                 </w:pPr>
-                                <w:sdt>
-                                  <w:sdtPr>
-                                    <w:rPr>
-                                      <w:color w:val="595959" w:themeColor="text1" w:themeTint="A6"/>
-                                      <w:sz w:val="18"/>
-                                      <w:szCs w:val="18"/>
-                                    </w:rPr>
-                                    <w:alias w:val="Email"/>
-                                    <w:tag w:val="Email"/>
-                                    <w:id w:val="942260680"/>
-                                    <w:showingPlcHdr/>
-                                    <w:dataBinding w:prefixMappings="xmlns:ns0='http://schemas.microsoft.com/office/2006/coverPageProps' " w:xpath="/ns0:CoverPageProperties[1]/ns0:CompanyEmail[1]" w:storeItemID="{55AF091B-3C7A-41E3-B477-F2FDAA23CFDA}"/>
-                                    <w:text/>
-                                  </w:sdtPr>
-                                  <w:sdtContent>
-                                    <w:r>
-                                      <w:rPr>
-                                        <w:color w:val="595959" w:themeColor="text1" w:themeTint="A6"/>
-                                        <w:sz w:val="18"/>
-                                        <w:szCs w:val="18"/>
-                                      </w:rPr>
-                                      <w:t>[Email address]</w:t>
-                                    </w:r>
-                                  </w:sdtContent>
-                                </w:sdt>
                               </w:p>
                             </w:txbxContent>
                           </wps:txbx>
@@ -479,6 +462,14 @@
                                 </w:rPr>
                                 <w:t>Will</w:t>
                               </w:r>
+                              <w:r>
+                                <w:rPr>
+                                  <w:color w:val="595959" w:themeColor="text1" w:themeTint="A6"/>
+                                  <w:sz w:val="28"/>
+                                  <w:szCs w:val="28"/>
+                                </w:rPr>
+                                <w:t>iam Roberts</w:t>
+                              </w:r>
                             </w:p>
                           </w:sdtContent>
                         </w:sdt>
@@ -492,256 +483,7 @@
                               <w:szCs w:val="18"/>
                             </w:rPr>
                           </w:pPr>
-                          <w:sdt>
-                            <w:sdtPr>
-                              <w:rPr>
-                                <w:color w:val="595959" w:themeColor="text1" w:themeTint="A6"/>
-                                <w:sz w:val="18"/>
-                                <w:szCs w:val="18"/>
-                              </w:rPr>
-                              <w:alias w:val="Email"/>
-                              <w:tag w:val="Email"/>
-                              <w:id w:val="942260680"/>
-                              <w:showingPlcHdr/>
-                              <w:dataBinding w:prefixMappings="xmlns:ns0='http://schemas.microsoft.com/office/2006/coverPageProps' " w:xpath="/ns0:CoverPageProperties[1]/ns0:CompanyEmail[1]" w:storeItemID="{55AF091B-3C7A-41E3-B477-F2FDAA23CFDA}"/>
-                              <w:text/>
-                            </w:sdtPr>
-                            <w:sdtContent>
-                              <w:r>
-                                <w:rPr>
-                                  <w:color w:val="595959" w:themeColor="text1" w:themeTint="A6"/>
-                                  <w:sz w:val="18"/>
-                                  <w:szCs w:val="18"/>
-                                </w:rPr>
-                                <w:t>[Email address]</w:t>
-                              </w:r>
-                            </w:sdtContent>
-                          </w:sdt>
                         </w:p>
-                      </w:txbxContent>
-                    </v:textbox>
-                    <w10:wrap type="square" anchorx="page" anchory="page"/>
-                  </v:shape>
-                </w:pict>
-              </mc:Fallback>
-            </mc:AlternateContent>
-          </w:r>
-          <w:r>
-            <w:rPr>
-              <w:noProof/>
-            </w:rPr>
-            <mc:AlternateContent>
-              <mc:Choice Requires="wps">
-                <w:drawing>
-                  <wp:anchor distT="0" distB="0" distL="114300" distR="114300" simplePos="0" relativeHeight="251661312" behindDoc="0" locked="0" layoutInCell="1" allowOverlap="1">
-                    <wp:simplePos x="0" y="0"/>
-                    <wp:positionH relativeFrom="page">
-                      <wp:align>center</wp:align>
-                    </wp:positionH>
-                    <mc:AlternateContent>
-                      <mc:Choice Requires="wp14">
-                        <wp:positionV relativeFrom="page">
-                          <wp14:pctPosVOffset>70000</wp14:pctPosVOffset>
-                        </wp:positionV>
-                      </mc:Choice>
-                      <mc:Fallback>
-                        <wp:positionV relativeFrom="page">
-                          <wp:posOffset>7040880</wp:posOffset>
-                        </wp:positionV>
-                      </mc:Fallback>
-                    </mc:AlternateContent>
-                    <wp:extent cx="7315200" cy="1009650"/>
-                    <wp:effectExtent l="0" t="0" r="0" b="0"/>
-                    <wp:wrapSquare wrapText="bothSides"/>
-                    <wp:docPr id="153" name="Text Box 153"/>
-                    <wp:cNvGraphicFramePr/>
-                    <a:graphic xmlns:a="http://schemas.openxmlformats.org/drawingml/2006/main">
-                      <a:graphicData uri="http://schemas.microsoft.com/office/word/2010/wordprocessingShape">
-                        <wps:wsp>
-                          <wps:cNvSpPr txBox="1"/>
-                          <wps:spPr>
-                            <a:xfrm>
-                              <a:off x="0" y="0"/>
-                              <a:ext cx="7315200" cy="1009650"/>
-                            </a:xfrm>
-                            <a:prstGeom prst="rect">
-                              <a:avLst/>
-                            </a:prstGeom>
-                            <a:noFill/>
-                            <a:ln w="6350">
-                              <a:noFill/>
-                            </a:ln>
-                            <a:effectLst/>
-                          </wps:spPr>
-                          <wps:style>
-                            <a:lnRef idx="0">
-                              <a:schemeClr val="accent1"/>
-                            </a:lnRef>
-                            <a:fillRef idx="0">
-                              <a:schemeClr val="accent1"/>
-                            </a:fillRef>
-                            <a:effectRef idx="0">
-                              <a:schemeClr val="accent1"/>
-                            </a:effectRef>
-                            <a:fontRef idx="minor">
-                              <a:schemeClr val="dk1"/>
-                            </a:fontRef>
-                          </wps:style>
-                          <wps:txbx>
-                            <w:txbxContent>
-                              <w:p>
-                                <w:pPr>
-                                  <w:pStyle w:val="NoSpacing"/>
-                                  <w:jc w:val="right"/>
-                                  <w:rPr>
-                                    <w:color w:val="5B9BD5" w:themeColor="accent1"/>
-                                    <w:sz w:val="28"/>
-                                    <w:szCs w:val="28"/>
-                                  </w:rPr>
-                                </w:pPr>
-                                <w:r>
-                                  <w:rPr>
-                                    <w:color w:val="5B9BD5" w:themeColor="accent1"/>
-                                    <w:sz w:val="28"/>
-                                    <w:szCs w:val="28"/>
-                                  </w:rPr>
-                                  <w:t>Abstract</w:t>
-                                </w:r>
-                              </w:p>
-                              <w:sdt>
-                                <w:sdtPr>
-                                  <w:rPr>
-                                    <w:color w:val="595959" w:themeColor="text1" w:themeTint="A6"/>
-                                    <w:sz w:val="20"/>
-                                    <w:szCs w:val="20"/>
-                                  </w:rPr>
-                                  <w:alias w:val="Abstract"/>
-                                  <w:tag w:val=""/>
-                                  <w:id w:val="1375273687"/>
-                                  <w:showingPlcHdr/>
-                                  <w:dataBinding w:prefixMappings="xmlns:ns0='http://schemas.microsoft.com/office/2006/coverPageProps' " w:xpath="/ns0:CoverPageProperties[1]/ns0:Abstract[1]" w:storeItemID="{55AF091B-3C7A-41E3-B477-F2FDAA23CFDA}"/>
-                                  <w:text w:multiLine="1"/>
-                                </w:sdtPr>
-                                <w:sdtContent>
-                                  <w:p>
-                                    <w:pPr>
-                                      <w:pStyle w:val="NoSpacing"/>
-                                      <w:jc w:val="right"/>
-                                      <w:rPr>
-                                        <w:color w:val="595959" w:themeColor="text1" w:themeTint="A6"/>
-                                        <w:sz w:val="20"/>
-                                        <w:szCs w:val="20"/>
-                                      </w:rPr>
-                                    </w:pPr>
-                                    <w:r>
-                                      <w:rPr>
-                                        <w:color w:val="595959" w:themeColor="text1" w:themeTint="A6"/>
-                                        <w:sz w:val="20"/>
-                                        <w:szCs w:val="20"/>
-                                      </w:rPr>
-                                      <w:t xml:space="preserve">[Draw your reader in with an engaging abstract. It is typically a short summary of the document. </w:t>
-                                    </w:r>
-                                    <w:r>
-                                      <w:rPr>
-                                        <w:color w:val="595959" w:themeColor="text1" w:themeTint="A6"/>
-                                        <w:sz w:val="20"/>
-                                        <w:szCs w:val="20"/>
-                                      </w:rPr>
-                                      <w:br/>
-                                      <w:t>When you’re ready to add your content, just click here and start typing.]</w:t>
-                                    </w:r>
-                                  </w:p>
-                                </w:sdtContent>
-                              </w:sdt>
-                            </w:txbxContent>
-                          </wps:txbx>
-                          <wps:bodyPr rot="0" spcFirstLastPara="0" vertOverflow="overflow" horzOverflow="overflow" vert="horz" wrap="square" lIns="1600200" tIns="0" rIns="685800" bIns="0" numCol="1" spcCol="0" rtlCol="0" fromWordArt="0" anchor="t" anchorCtr="0" forceAA="0" compatLnSpc="1">
-                            <a:prstTxWarp prst="textNoShape">
-                              <a:avLst/>
-                            </a:prstTxWarp>
-                            <a:spAutoFit/>
-                          </wps:bodyPr>
-                        </wps:wsp>
-                      </a:graphicData>
-                    </a:graphic>
-                    <wp14:sizeRelH relativeFrom="page">
-                      <wp14:pctWidth>94100</wp14:pctWidth>
-                    </wp14:sizeRelH>
-                    <wp14:sizeRelV relativeFrom="page">
-                      <wp14:pctHeight>10000</wp14:pctHeight>
-                    </wp14:sizeRelV>
-                  </wp:anchor>
-                </w:drawing>
-              </mc:Choice>
-              <mc:Fallback>
-                <w:pict>
-                  <v:shape id="Text Box 153" o:spid="_x0000_s1027" type="#_x0000_t202" style="position:absolute;margin-left:0;margin-top:0;width:8in;height:79.5pt;z-index:251661312;visibility:visible;mso-wrap-style:square;mso-width-percent:941;mso-height-percent:100;mso-top-percent:700;mso-wrap-distance-left:9pt;mso-wrap-distance-top:0;mso-wrap-distance-right:9pt;mso-wrap-distance-bottom:0;mso-position-horizontal:center;mso-position-horizontal-relative:page;mso-position-vertical-relative:page;mso-width-percent:941;mso-height-percent:100;mso-top-percent:700;mso-width-relative:page;mso-height-relative:page;v-text-anchor:top" o:gfxdata="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" filled="f" stroked="f" strokeweight=".5pt">
-                    <v:textbox style="mso-fit-shape-to-text:t" inset="126pt,0,54pt,0">
-                      <w:txbxContent>
-                        <w:p>
-                          <w:pPr>
-                            <w:pStyle w:val="NoSpacing"/>
-                            <w:jc w:val="right"/>
-                            <w:rPr>
-                              <w:color w:val="5B9BD5" w:themeColor="accent1"/>
-                              <w:sz w:val="28"/>
-                              <w:szCs w:val="28"/>
-                            </w:rPr>
-                          </w:pPr>
-                          <w:r>
-                            <w:rPr>
-                              <w:color w:val="5B9BD5" w:themeColor="accent1"/>
-                              <w:sz w:val="28"/>
-                              <w:szCs w:val="28"/>
-                            </w:rPr>
-                            <w:t>Abstract</w:t>
-                          </w:r>
-                        </w:p>
-                        <w:sdt>
-                          <w:sdtPr>
-                            <w:rPr>
-                              <w:color w:val="595959" w:themeColor="text1" w:themeTint="A6"/>
-                              <w:sz w:val="20"/>
-                              <w:szCs w:val="20"/>
-                            </w:rPr>
-                            <w:alias w:val="Abstract"/>
-                            <w:tag w:val=""/>
-                            <w:id w:val="1375273687"/>
-                            <w:showingPlcHdr/>
-                            <w:dataBinding w:prefixMappings="xmlns:ns0='http://schemas.microsoft.com/office/2006/coverPageProps' " w:xpath="/ns0:CoverPageProperties[1]/ns0:Abstract[1]" w:storeItemID="{55AF091B-3C7A-41E3-B477-F2FDAA23CFDA}"/>
-                            <w:text w:multiLine="1"/>
-                          </w:sdtPr>
-                          <w:sdtContent>
-                            <w:p>
-                              <w:pPr>
-                                <w:pStyle w:val="NoSpacing"/>
-                                <w:jc w:val="right"/>
-                                <w:rPr>
-                                  <w:color w:val="595959" w:themeColor="text1" w:themeTint="A6"/>
-                                  <w:sz w:val="20"/>
-                                  <w:szCs w:val="20"/>
-                                </w:rPr>
-                              </w:pPr>
-                              <w:r>
-                                <w:rPr>
-                                  <w:color w:val="595959" w:themeColor="text1" w:themeTint="A6"/>
-                                  <w:sz w:val="20"/>
-                                  <w:szCs w:val="20"/>
-                                </w:rPr>
-                                <w:t xml:space="preserve">[Draw your reader in with an engaging abstract. It is typically a short summary of the document. </w:t>
-                              </w:r>
-                              <w:r>
-                                <w:rPr>
-                                  <w:color w:val="595959" w:themeColor="text1" w:themeTint="A6"/>
-                                  <w:sz w:val="20"/>
-                                  <w:szCs w:val="20"/>
-                                </w:rPr>
-                                <w:br/>
-                                <w:t>When you’re ready to add your content, just click here and start typing.]</w:t>
-                              </w:r>
-                            </w:p>
-                          </w:sdtContent>
-                        </w:sdt>
                       </w:txbxContent>
                     </v:textbox>
                     <w10:wrap type="square" anchorx="page" anchory="page"/>
@@ -833,7 +575,6 @@
                                     <w:alias w:val="Title"/>
                                     <w:tag w:val=""/>
                                     <w:id w:val="630141079"/>
-                                    <w:showingPlcHdr/>
                                     <w:dataBinding w:prefixMappings="xmlns:ns0='http://purl.org/dc/elements/1.1/' xmlns:ns1='http://schemas.openxmlformats.org/package/2006/metadata/core-properties' " w:xpath="/ns1:coreProperties[1]/ns0:title[1]" w:storeItemID="{6C3C8BC8-F283-45AE-878A-BAB7291924A1}"/>
                                     <w:text w:multiLine="1"/>
                                   </w:sdtPr>
@@ -845,51 +586,27 @@
                                   <w:sdtContent>
                                     <w:r>
                                       <w:rPr>
+                                        <w:caps/>
                                         <w:color w:val="5B9BD5" w:themeColor="accent1"/>
                                         <w:sz w:val="64"/>
                                         <w:szCs w:val="64"/>
                                       </w:rPr>
-                                      <w:t>[Document title]</w:t>
+                                      <w:t>Regression analysis on new vehicle sale price</w:t>
                                     </w:r>
                                   </w:sdtContent>
                                 </w:sdt>
                               </w:p>
-                              <w:sdt>
-                                <w:sdtPr>
+                              <w:p>
+                                <w:pPr>
+                                  <w:jc w:val="right"/>
                                   <w:rPr>
+                                    <w:smallCaps/>
                                     <w:color w:val="404040" w:themeColor="text1" w:themeTint="BF"/>
                                     <w:sz w:val="36"/>
                                     <w:szCs w:val="36"/>
                                   </w:rPr>
-                                  <w:alias w:val="Subtitle"/>
-                                  <w:tag w:val=""/>
-                                  <w:id w:val="1759551507"/>
-                                  <w:showingPlcHdr/>
-                                  <w:dataBinding w:prefixMappings="xmlns:ns0='http://purl.org/dc/elements/1.1/' xmlns:ns1='http://schemas.openxmlformats.org/package/2006/metadata/core-properties' " w:xpath="/ns1:coreProperties[1]/ns0:subject[1]" w:storeItemID="{6C3C8BC8-F283-45AE-878A-BAB7291924A1}"/>
-                                  <w:text/>
-                                </w:sdtPr>
-                                <w:sdtContent>
-                                  <w:p>
-                                    <w:pPr>
-                                      <w:jc w:val="right"/>
-                                      <w:rPr>
-                                        <w:smallCaps/>
-                                        <w:color w:val="404040" w:themeColor="text1" w:themeTint="BF"/>
-                                        <w:sz w:val="36"/>
-                                        <w:szCs w:val="36"/>
-                                      </w:rPr>
-                                    </w:pPr>
-                                    <w:r>
-                                      <w:rPr>
-                                        <w:color w:val="404040" w:themeColor="text1" w:themeTint="BF"/>
-                                        <w:sz w:val="36"/>
-                                        <w:szCs w:val="36"/>
-                                      </w:rPr>
-                                      <w:t>[Document subtitle]</w:t>
-                                    </w:r>
-                                  </w:p>
-                                </w:sdtContent>
-                              </w:sdt>
+                                </w:pPr>
+                              </w:p>
                             </w:txbxContent>
                           </wps:txbx>
                           <wps:bodyPr rot="0" spcFirstLastPara="0" vertOverflow="overflow" horzOverflow="overflow" vert="horz" wrap="square" lIns="1600200" tIns="0" rIns="685800" bIns="0" numCol="1" spcCol="0" rtlCol="0" fromWordArt="0" anchor="b" anchorCtr="0" forceAA="0" compatLnSpc="1">
@@ -912,7 +629,7 @@
               </mc:Choice>
               <mc:Fallback>
                 <w:pict>
-                  <v:shape id="Text Box 154" o:spid="_x0000_s1028" type="#_x0000_t202" style="position:absolute;margin-left:0;margin-top:0;width:8in;height:286.5pt;z-index:251659264;visibility:visible;mso-wrap-style:square;mso-width-percent:941;mso-height-percent:363;mso-top-percent:300;mso-wrap-distance-left:9pt;mso-wrap-distance-top:0;mso-wrap-distance-right:9pt;mso-wrap-distance-bottom:0;mso-position-horizontal:center;mso-position-horizontal-relative:page;mso-position-vertical-relative:page;mso-width-percent:941;mso-height-percent:363;mso-top-percent:300;mso-width-relative:page;mso-height-relative:page;v-text-anchor:bottom" o:gfxdata="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" filled="f" stroked="f" strokeweight=".5pt">
+                  <v:shape id="Text Box 154" o:spid="_x0000_s1027" type="#_x0000_t202" style="position:absolute;margin-left:0;margin-top:0;width:8in;height:286.5pt;z-index:251659264;visibility:visible;mso-wrap-style:square;mso-width-percent:941;mso-height-percent:363;mso-top-percent:300;mso-wrap-distance-left:9pt;mso-wrap-distance-top:0;mso-wrap-distance-right:9pt;mso-wrap-distance-bottom:0;mso-position-horizontal:center;mso-position-horizontal-relative:page;mso-position-vertical-relative:page;mso-width-percent:941;mso-height-percent:363;mso-top-percent:300;mso-width-relative:page;mso-height-relative:page;v-text-anchor:bottom" o:gfxdata="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" filled="f" stroked="f" strokeweight=".5pt">
                     <v:textbox inset="126pt,0,54pt,0">
                       <w:txbxContent>
                         <w:p>
@@ -935,7 +652,6 @@
                               <w:alias w:val="Title"/>
                               <w:tag w:val=""/>
                               <w:id w:val="630141079"/>
-                              <w:showingPlcHdr/>
                               <w:dataBinding w:prefixMappings="xmlns:ns0='http://purl.org/dc/elements/1.1/' xmlns:ns1='http://schemas.openxmlformats.org/package/2006/metadata/core-properties' " w:xpath="/ns1:coreProperties[1]/ns0:title[1]" w:storeItemID="{6C3C8BC8-F283-45AE-878A-BAB7291924A1}"/>
                               <w:text w:multiLine="1"/>
                             </w:sdtPr>
@@ -947,51 +663,27 @@
                             <w:sdtContent>
                               <w:r>
                                 <w:rPr>
+                                  <w:caps/>
                                   <w:color w:val="5B9BD5" w:themeColor="accent1"/>
                                   <w:sz w:val="64"/>
                                   <w:szCs w:val="64"/>
                                 </w:rPr>
-                                <w:t>[Document title]</w:t>
+                                <w:t>Regression analysis on new vehicle sale price</w:t>
                               </w:r>
                             </w:sdtContent>
                           </w:sdt>
                         </w:p>
-                        <w:sdt>
-                          <w:sdtPr>
+                        <w:p>
+                          <w:pPr>
+                            <w:jc w:val="right"/>
                             <w:rPr>
+                              <w:smallCaps/>
                               <w:color w:val="404040" w:themeColor="text1" w:themeTint="BF"/>
                               <w:sz w:val="36"/>
                               <w:szCs w:val="36"/>
                             </w:rPr>
-                            <w:alias w:val="Subtitle"/>
-                            <w:tag w:val=""/>
-                            <w:id w:val="1759551507"/>
-                            <w:showingPlcHdr/>
-                            <w:dataBinding w:prefixMappings="xmlns:ns0='http://purl.org/dc/elements/1.1/' xmlns:ns1='http://schemas.openxmlformats.org/package/2006/metadata/core-properties' " w:xpath="/ns1:coreProperties[1]/ns0:subject[1]" w:storeItemID="{6C3C8BC8-F283-45AE-878A-BAB7291924A1}"/>
-                            <w:text/>
-                          </w:sdtPr>
-                          <w:sdtContent>
-                            <w:p>
-                              <w:pPr>
-                                <w:jc w:val="right"/>
-                                <w:rPr>
-                                  <w:smallCaps/>
-                                  <w:color w:val="404040" w:themeColor="text1" w:themeTint="BF"/>
-                                  <w:sz w:val="36"/>
-                                  <w:szCs w:val="36"/>
-                                </w:rPr>
-                              </w:pPr>
-                              <w:r>
-                                <w:rPr>
-                                  <w:color w:val="404040" w:themeColor="text1" w:themeTint="BF"/>
-                                  <w:sz w:val="36"/>
-                                  <w:szCs w:val="36"/>
-                                </w:rPr>
-                                <w:t>[Document subtitle]</w:t>
-                              </w:r>
-                            </w:p>
-                          </w:sdtContent>
-                        </w:sdt>
+                          </w:pPr>
+                        </w:p>
                       </w:txbxContent>
                     </v:textbox>
                     <w10:wrap type="square" anchorx="page" anchory="page"/>
@@ -1014,7 +706,8 @@
     </w:sdt>
     <w:p>
       <w:pPr>
-        <w:spacing w:after="200" w:line="240" w:lineRule="auto"/>
+        <w:pStyle w:val="Heading1"/>
+        <w:spacing w:before="100" w:beforeAutospacing="1" w:after="100" w:afterAutospacing="1" w:line="360" w:lineRule="auto"/>
         <w:contextualSpacing/>
       </w:pPr>
       <w:r>
@@ -1024,7 +717,7 @@
     </w:p>
     <w:p>
       <w:pPr>
-        <w:spacing w:after="200" w:line="240" w:lineRule="auto"/>
+        <w:spacing w:before="100" w:beforeAutospacing="1" w:after="100" w:afterAutospacing="1" w:line="360" w:lineRule="auto"/>
         <w:contextualSpacing/>
       </w:pPr>
       <w:r>
@@ -1052,13 +745,13 @@
     </w:p>
     <w:p>
       <w:pPr>
-        <w:spacing w:after="200" w:line="240" w:lineRule="auto"/>
-        <w:contextualSpacing/>
-      </w:pPr>
-    </w:p>
-    <w:p>
-      <w:pPr>
-        <w:spacing w:after="200" w:line="240" w:lineRule="auto"/>
+        <w:spacing w:before="100" w:beforeAutospacing="1" w:after="100" w:afterAutospacing="1" w:line="360" w:lineRule="auto"/>
+        <w:contextualSpacing/>
+      </w:pPr>
+    </w:p>
+    <w:p>
+      <w:pPr>
+        <w:spacing w:before="100" w:beforeAutospacing="1" w:after="100" w:afterAutospacing="1" w:line="360" w:lineRule="auto"/>
         <w:contextualSpacing/>
       </w:pPr>
       <w:r>
@@ -1073,7 +766,7 @@
     </w:p>
     <w:p>
       <w:pPr>
-        <w:spacing w:after="200" w:line="240" w:lineRule="auto"/>
+        <w:spacing w:before="100" w:beforeAutospacing="1" w:after="100" w:afterAutospacing="1" w:line="360" w:lineRule="auto"/>
         <w:contextualSpacing/>
       </w:pPr>
       <w:r>
@@ -1082,7 +775,8 @@
     </w:p>
     <w:p>
       <w:pPr>
-        <w:spacing w:after="200" w:line="240" w:lineRule="auto"/>
+        <w:pStyle w:val="Heading1"/>
+        <w:spacing w:before="100" w:beforeAutospacing="1" w:after="100" w:afterAutospacing="1" w:line="360" w:lineRule="auto"/>
         <w:contextualSpacing/>
       </w:pPr>
       <w:r>
@@ -1092,7 +786,7 @@
     </w:p>
     <w:p>
       <w:pPr>
-        <w:spacing w:after="200" w:line="240" w:lineRule="auto"/>
+        <w:spacing w:before="100" w:beforeAutospacing="1" w:after="100" w:afterAutospacing="1" w:line="360" w:lineRule="auto"/>
         <w:contextualSpacing/>
       </w:pPr>
       <w:r>
@@ -1110,22 +804,28 @@
     </w:p>
     <w:p>
       <w:pPr>
-        <w:spacing w:after="200" w:line="240" w:lineRule="auto"/>
-        <w:contextualSpacing/>
-      </w:pPr>
-    </w:p>
-    <w:p>
-      <w:pPr>
-        <w:spacing w:after="200" w:line="240" w:lineRule="auto"/>
-        <w:contextualSpacing/>
-      </w:pPr>
-      <w:r>
+        <w:spacing w:before="100" w:beforeAutospacing="1" w:after="100" w:afterAutospacing="1" w:line="360" w:lineRule="auto"/>
+        <w:contextualSpacing/>
+      </w:pPr>
+    </w:p>
+    <w:p>
+      <w:pPr>
+        <w:spacing w:before="100" w:beforeAutospacing="1" w:after="100" w:afterAutospacing="1" w:line="360" w:lineRule="auto"/>
+        <w:contextualSpacing/>
+        <w:rPr>
+          <w:rStyle w:val="Strong"/>
+        </w:rPr>
+      </w:pPr>
+      <w:r>
+        <w:rPr>
+          <w:rStyle w:val="Strong"/>
+        </w:rPr>
         <w:t>Model Year:</w:t>
       </w:r>
     </w:p>
     <w:p>
       <w:pPr>
-        <w:spacing w:after="200" w:line="240" w:lineRule="auto"/>
+        <w:spacing w:before="100" w:beforeAutospacing="1" w:after="100" w:afterAutospacing="1" w:line="360" w:lineRule="auto"/>
         <w:contextualSpacing/>
       </w:pPr>
       <w:r>
@@ -1140,16 +840,22 @@
     </w:p>
     <w:p>
       <w:pPr>
-        <w:spacing w:after="200" w:line="240" w:lineRule="auto"/>
-        <w:contextualSpacing/>
-      </w:pPr>
-      <w:r>
+        <w:spacing w:before="100" w:beforeAutospacing="1" w:after="100" w:afterAutospacing="1" w:line="360" w:lineRule="auto"/>
+        <w:contextualSpacing/>
+        <w:rPr>
+          <w:rStyle w:val="Strong"/>
+        </w:rPr>
+      </w:pPr>
+      <w:r>
+        <w:rPr>
+          <w:rStyle w:val="Strong"/>
+        </w:rPr>
         <w:t>Make Name:</w:t>
       </w:r>
     </w:p>
     <w:p>
       <w:pPr>
-        <w:spacing w:after="200" w:line="240" w:lineRule="auto"/>
+        <w:spacing w:before="100" w:beforeAutospacing="1" w:after="100" w:afterAutospacing="1" w:line="360" w:lineRule="auto"/>
         <w:contextualSpacing/>
       </w:pPr>
       <w:r>
@@ -1158,16 +864,22 @@
     </w:p>
     <w:p>
       <w:pPr>
-        <w:spacing w:after="200" w:line="240" w:lineRule="auto"/>
-        <w:contextualSpacing/>
-      </w:pPr>
-      <w:r>
+        <w:spacing w:before="100" w:beforeAutospacing="1" w:after="100" w:afterAutospacing="1" w:line="360" w:lineRule="auto"/>
+        <w:contextualSpacing/>
+        <w:rPr>
+          <w:rStyle w:val="Strong"/>
+        </w:rPr>
+      </w:pPr>
+      <w:r>
+        <w:rPr>
+          <w:rStyle w:val="Strong"/>
+        </w:rPr>
         <w:t>Drivetrain:</w:t>
       </w:r>
     </w:p>
     <w:p>
       <w:pPr>
-        <w:spacing w:after="200" w:line="240" w:lineRule="auto"/>
+        <w:spacing w:before="100" w:beforeAutospacing="1" w:after="100" w:afterAutospacing="1" w:line="360" w:lineRule="auto"/>
         <w:contextualSpacing/>
       </w:pPr>
       <w:r>
@@ -1176,16 +888,22 @@
     </w:p>
     <w:p>
       <w:pPr>
-        <w:spacing w:after="200" w:line="240" w:lineRule="auto"/>
-        <w:contextualSpacing/>
-      </w:pPr>
-      <w:r>
+        <w:spacing w:before="100" w:beforeAutospacing="1" w:after="100" w:afterAutospacing="1" w:line="360" w:lineRule="auto"/>
+        <w:contextualSpacing/>
+        <w:rPr>
+          <w:rStyle w:val="Strong"/>
+        </w:rPr>
+      </w:pPr>
+      <w:r>
+        <w:rPr>
+          <w:rStyle w:val="Strong"/>
+        </w:rPr>
         <w:t>Mileage:</w:t>
       </w:r>
     </w:p>
     <w:p>
       <w:pPr>
-        <w:spacing w:after="200" w:line="240" w:lineRule="auto"/>
+        <w:spacing w:before="100" w:beforeAutospacing="1" w:after="100" w:afterAutospacing="1" w:line="360" w:lineRule="auto"/>
         <w:contextualSpacing/>
       </w:pPr>
       <w:r>
@@ -1194,16 +912,22 @@
     </w:p>
     <w:p>
       <w:pPr>
-        <w:spacing w:after="200" w:line="240" w:lineRule="auto"/>
-        <w:contextualSpacing/>
-      </w:pPr>
-      <w:r>
+        <w:spacing w:before="100" w:beforeAutospacing="1" w:after="100" w:afterAutospacing="1" w:line="360" w:lineRule="auto"/>
+        <w:contextualSpacing/>
+        <w:rPr>
+          <w:rStyle w:val="Strong"/>
+        </w:rPr>
+      </w:pPr>
+      <w:r>
+        <w:rPr>
+          <w:rStyle w:val="Strong"/>
+        </w:rPr>
         <w:t>Days in Inventory:</w:t>
       </w:r>
     </w:p>
     <w:p>
       <w:pPr>
-        <w:spacing w:after="200" w:line="240" w:lineRule="auto"/>
+        <w:spacing w:before="100" w:beforeAutospacing="1" w:after="100" w:afterAutospacing="1" w:line="360" w:lineRule="auto"/>
         <w:contextualSpacing/>
       </w:pPr>
       <w:r>
@@ -1215,52 +939,104 @@
     </w:p>
     <w:p>
       <w:pPr>
-        <w:spacing w:after="200" w:line="240" w:lineRule="auto"/>
-        <w:contextualSpacing/>
-      </w:pPr>
-      <w:r>
+        <w:spacing w:before="100" w:beforeAutospacing="1" w:after="100" w:afterAutospacing="1" w:line="360" w:lineRule="auto"/>
+        <w:contextualSpacing/>
+        <w:rPr>
+          <w:rStyle w:val="Strong"/>
+        </w:rPr>
+      </w:pPr>
+    </w:p>
+    <w:p>
+      <w:pPr>
+        <w:spacing w:before="100" w:beforeAutospacing="1" w:after="100" w:afterAutospacing="1" w:line="360" w:lineRule="auto"/>
+        <w:contextualSpacing/>
+        <w:rPr>
+          <w:rStyle w:val="Strong"/>
+        </w:rPr>
+      </w:pPr>
+    </w:p>
+    <w:p>
+      <w:pPr>
+        <w:spacing w:before="100" w:beforeAutospacing="1" w:after="100" w:afterAutospacing="1" w:line="360" w:lineRule="auto"/>
+        <w:contextualSpacing/>
+        <w:rPr>
+          <w:rStyle w:val="Strong"/>
+        </w:rPr>
+      </w:pPr>
+    </w:p>
+    <w:p>
+      <w:pPr>
+        <w:spacing w:before="100" w:beforeAutospacing="1" w:after="100" w:afterAutospacing="1" w:line="360" w:lineRule="auto"/>
+        <w:contextualSpacing/>
+        <w:rPr>
+          <w:rStyle w:val="Strong"/>
+        </w:rPr>
+      </w:pPr>
+      <w:r>
+        <w:rPr>
+          <w:rStyle w:val="Strong"/>
+        </w:rPr>
+        <w:lastRenderedPageBreak/>
         <w:t>Number of transmission speeds:</w:t>
       </w:r>
     </w:p>
     <w:p>
       <w:pPr>
-        <w:spacing w:after="200" w:line="240" w:lineRule="auto"/>
+        <w:spacing w:before="100" w:beforeAutospacing="1" w:after="100" w:afterAutospacing="1" w:line="360" w:lineRule="auto"/>
         <w:contextualSpacing/>
       </w:pPr>
       <w:r>
         <w:t xml:space="preserve">The number of transmission speeds the vehicle had. </w:t>
       </w:r>
-    </w:p>
-    <w:p>
-      <w:pPr>
-        <w:spacing w:after="200" w:line="240" w:lineRule="auto"/>
-        <w:contextualSpacing/>
-      </w:pPr>
-      <w:r>
+      <w:r>
+        <w:t>Certain vehicles, such as hybrids, have a special type of transmission called Continuous Variable Transmission (CVT) in which there are no speeds. In this case, we simply set the number of speeds to one.</w:t>
+      </w:r>
+    </w:p>
+    <w:p>
+      <w:pPr>
+        <w:spacing w:before="100" w:beforeAutospacing="1" w:after="100" w:afterAutospacing="1" w:line="360" w:lineRule="auto"/>
+        <w:contextualSpacing/>
+        <w:rPr>
+          <w:rStyle w:val="Strong"/>
+        </w:rPr>
+      </w:pPr>
+      <w:r>
+        <w:rPr>
+          <w:rStyle w:val="Strong"/>
+        </w:rPr>
         <w:t>Transmission type:</w:t>
       </w:r>
     </w:p>
     <w:p>
       <w:pPr>
-        <w:spacing w:after="200" w:line="240" w:lineRule="auto"/>
+        <w:spacing w:before="100" w:beforeAutospacing="1" w:after="100" w:afterAutospacing="1" w:line="360" w:lineRule="auto"/>
         <w:contextualSpacing/>
       </w:pPr>
       <w:r>
         <w:t>The transmission of the vehicle sold, either manual or automatic.</w:t>
       </w:r>
-    </w:p>
-    <w:p>
-      <w:pPr>
-        <w:spacing w:after="200" w:line="240" w:lineRule="auto"/>
-        <w:contextualSpacing/>
-      </w:pPr>
-      <w:r>
+      <w:r>
+        <w:t xml:space="preserve"> We encoded this feature to set automatic as one and manual as zero.</w:t>
+      </w:r>
+    </w:p>
+    <w:p>
+      <w:pPr>
+        <w:spacing w:before="100" w:beforeAutospacing="1" w:after="100" w:afterAutospacing="1" w:line="360" w:lineRule="auto"/>
+        <w:contextualSpacing/>
+        <w:rPr>
+          <w:rStyle w:val="Strong"/>
+        </w:rPr>
+      </w:pPr>
+      <w:r>
+        <w:rPr>
+          <w:rStyle w:val="Strong"/>
+        </w:rPr>
         <w:t>Door count:</w:t>
       </w:r>
     </w:p>
     <w:p>
       <w:pPr>
-        <w:spacing w:after="200" w:line="240" w:lineRule="auto"/>
+        <w:spacing w:before="100" w:beforeAutospacing="1" w:after="100" w:afterAutospacing="1" w:line="360" w:lineRule="auto"/>
         <w:contextualSpacing/>
       </w:pPr>
       <w:r>
@@ -1269,79 +1045,123 @@
     </w:p>
     <w:p>
       <w:pPr>
-        <w:spacing w:after="200" w:line="240" w:lineRule="auto"/>
-        <w:contextualSpacing/>
-      </w:pPr>
-      <w:r>
+        <w:spacing w:before="100" w:beforeAutospacing="1" w:after="100" w:afterAutospacing="1" w:line="360" w:lineRule="auto"/>
+        <w:contextualSpacing/>
+        <w:rPr>
+          <w:rStyle w:val="Strong"/>
+        </w:rPr>
+      </w:pPr>
+      <w:r>
+        <w:rPr>
+          <w:rStyle w:val="Strong"/>
+        </w:rPr>
         <w:t>Engine Cylinders:</w:t>
       </w:r>
     </w:p>
     <w:p>
       <w:pPr>
-        <w:spacing w:after="200" w:line="240" w:lineRule="auto"/>
+        <w:spacing w:before="100" w:beforeAutospacing="1" w:after="100" w:afterAutospacing="1" w:line="360" w:lineRule="auto"/>
         <w:contextualSpacing/>
       </w:pPr>
       <w:r>
         <w:t>The number of engine cylinders the vehicle had.</w:t>
       </w:r>
-    </w:p>
-    <w:p>
-      <w:pPr>
-        <w:spacing w:after="200" w:line="240" w:lineRule="auto"/>
-        <w:contextualSpacing/>
-      </w:pPr>
-      <w:r>
+      <w:r>
+        <w:t xml:space="preserve"> Hybrids and Electric vehicles again gave us trouble here. Since they have both an electric and gas, the data was null for these vehicles. In this case, we simply set the cylinders to zero.</w:t>
+      </w:r>
+    </w:p>
+    <w:p>
+      <w:pPr>
+        <w:spacing w:before="100" w:beforeAutospacing="1" w:after="100" w:afterAutospacing="1" w:line="360" w:lineRule="auto"/>
+        <w:contextualSpacing/>
+        <w:rPr>
+          <w:rStyle w:val="Strong"/>
+        </w:rPr>
+      </w:pPr>
+      <w:r>
+        <w:rPr>
+          <w:rStyle w:val="Strong"/>
+        </w:rPr>
         <w:t>Engine Displacement:</w:t>
       </w:r>
     </w:p>
     <w:p>
       <w:pPr>
-        <w:spacing w:after="200" w:line="240" w:lineRule="auto"/>
+        <w:spacing w:before="100" w:beforeAutospacing="1" w:after="100" w:afterAutospacing="1" w:line="360" w:lineRule="auto"/>
         <w:contextualSpacing/>
       </w:pPr>
       <w:r>
         <w:t>The swept volume of pistons inside the engine cylinders measure in liters.</w:t>
       </w:r>
-    </w:p>
-    <w:p>
-      <w:pPr>
-        <w:spacing w:after="200" w:line="240" w:lineRule="auto"/>
-        <w:contextualSpacing/>
-      </w:pPr>
-      <w:r>
+      <w:r>
+        <w:t xml:space="preserve"> We encountered similar issues here like with Engine Cylinders. </w:t>
+      </w:r>
+    </w:p>
+    <w:p>
+      <w:pPr>
+        <w:spacing w:before="100" w:beforeAutospacing="1" w:after="100" w:afterAutospacing="1" w:line="360" w:lineRule="auto"/>
+        <w:contextualSpacing/>
+        <w:rPr>
+          <w:rStyle w:val="Strong"/>
+        </w:rPr>
+      </w:pPr>
+      <w:r>
+        <w:rPr>
+          <w:rStyle w:val="Strong"/>
+        </w:rPr>
         <w:t>Engine Type:</w:t>
       </w:r>
     </w:p>
     <w:p>
       <w:pPr>
-        <w:spacing w:after="200" w:line="240" w:lineRule="auto"/>
+        <w:spacing w:before="100" w:beforeAutospacing="1" w:after="100" w:afterAutospacing="1" w:line="360" w:lineRule="auto"/>
         <w:contextualSpacing/>
       </w:pPr>
       <w:r>
         <w:t>These include gas, diesel, hybrid, electric, and flexible fuel.</w:t>
       </w:r>
-    </w:p>
-    <w:p>
-      <w:pPr>
-        <w:spacing w:after="200" w:line="240" w:lineRule="auto"/>
-        <w:contextualSpacing/>
-      </w:pPr>
-      <w:r>
+      <w:r>
+        <w:t xml:space="preserve"> We </w:t>
+      </w:r>
+      <w:r>
+        <w:t>created dummy variables to set the various engine types here.</w:t>
+      </w:r>
+    </w:p>
+    <w:p>
+      <w:pPr>
+        <w:spacing w:before="100" w:beforeAutospacing="1" w:after="100" w:afterAutospacing="1" w:line="360" w:lineRule="auto"/>
+        <w:contextualSpacing/>
+        <w:rPr>
+          <w:rStyle w:val="Strong"/>
+        </w:rPr>
+      </w:pPr>
+      <w:r>
+        <w:rPr>
+          <w:rStyle w:val="Strong"/>
+        </w:rPr>
         <w:t>Sale Price Amount:</w:t>
       </w:r>
     </w:p>
     <w:p>
       <w:pPr>
-        <w:spacing w:after="200" w:line="240" w:lineRule="auto"/>
-        <w:contextualSpacing/>
-      </w:pPr>
-      <w:r>
-        <w:t>The amount the new car was sold for.</w:t>
-      </w:r>
-    </w:p>
-    <w:p>
-      <w:pPr>
-        <w:spacing w:after="200" w:line="240" w:lineRule="auto"/>
+        <w:spacing w:before="100" w:beforeAutospacing="1" w:after="100" w:afterAutospacing="1" w:line="360" w:lineRule="auto"/>
+        <w:contextualSpacing/>
+      </w:pPr>
+      <w:r>
+        <w:t xml:space="preserve">The </w:t>
+      </w:r>
+      <w:r>
+        <w:t>amount the new car was sold for,</w:t>
+      </w:r>
+      <w:bookmarkStart w:id="0" w:name="_GoBack"/>
+      <w:bookmarkEnd w:id="0"/>
+      <w:r>
+        <w:t xml:space="preserve"> also the target we are predicting.</w:t>
+      </w:r>
+    </w:p>
+    <w:p>
+      <w:pPr>
+        <w:spacing w:before="100" w:beforeAutospacing="1" w:after="100" w:afterAutospacing="1" w:line="360" w:lineRule="auto"/>
         <w:contextualSpacing/>
       </w:pPr>
       <w:r>
@@ -1350,7 +1170,8 @@
     </w:p>
     <w:p>
       <w:pPr>
-        <w:spacing w:after="200" w:line="240" w:lineRule="auto"/>
+        <w:pStyle w:val="Heading1"/>
+        <w:spacing w:before="100" w:beforeAutospacing="1" w:after="100" w:afterAutospacing="1" w:line="360" w:lineRule="auto"/>
         <w:contextualSpacing/>
       </w:pPr>
       <w:r>
@@ -1360,7 +1181,7 @@
     </w:p>
     <w:p>
       <w:pPr>
-        <w:spacing w:after="200" w:line="240" w:lineRule="auto"/>
+        <w:spacing w:before="100" w:beforeAutospacing="1" w:after="100" w:afterAutospacing="1" w:line="360" w:lineRule="auto"/>
         <w:contextualSpacing/>
       </w:pPr>
       <w:r>
@@ -1392,7 +1213,7 @@
                     <pic:cNvPicPr/>
                   </pic:nvPicPr>
                   <pic:blipFill>
-                    <a:blip r:embed="rId9">
+                    <a:blip r:embed="rId10">
                       <a:extLst>
                         <a:ext uri="{28A0092B-C50C-407E-A947-70E740481C1C}">
                           <a14:useLocalDpi xmlns:a14="http://schemas.microsoft.com/office/drawing/2010/main" val="0"/>
@@ -1421,7 +1242,7 @@
     </w:p>
     <w:p>
       <w:pPr>
-        <w:spacing w:after="200" w:line="240" w:lineRule="auto"/>
+        <w:spacing w:before="100" w:beforeAutospacing="1" w:after="100" w:afterAutospacing="1" w:line="360" w:lineRule="auto"/>
         <w:contextualSpacing/>
       </w:pPr>
       <w:r>
@@ -1436,94 +1257,35 @@
     </w:p>
     <w:p>
       <w:pPr>
-        <w:spacing w:after="200" w:line="240" w:lineRule="auto"/>
-        <w:contextualSpacing/>
-      </w:pPr>
-    </w:p>
-    <w:p>
-      <w:pPr>
-        <w:spacing w:after="200" w:line="240" w:lineRule="auto"/>
-        <w:contextualSpacing/>
-      </w:pPr>
-    </w:p>
-    <w:p>
-      <w:pPr>
-        <w:spacing w:after="200" w:line="240" w:lineRule="auto"/>
-        <w:contextualSpacing/>
-      </w:pPr>
-    </w:p>
-    <w:p>
-      <w:pPr>
-        <w:spacing w:after="200" w:line="240" w:lineRule="auto"/>
-        <w:contextualSpacing/>
-      </w:pPr>
-    </w:p>
-    <w:p>
-      <w:pPr>
-        <w:spacing w:after="200" w:line="240" w:lineRule="auto"/>
-        <w:contextualSpacing/>
-      </w:pPr>
-    </w:p>
-    <w:p>
-      <w:pPr>
-        <w:spacing w:after="200" w:line="240" w:lineRule="auto"/>
-        <w:contextualSpacing/>
-      </w:pPr>
-    </w:p>
-    <w:p>
-      <w:pPr>
-        <w:spacing w:after="200" w:line="240" w:lineRule="auto"/>
-        <w:contextualSpacing/>
-      </w:pPr>
-    </w:p>
-    <w:p>
-      <w:pPr>
-        <w:spacing w:after="200" w:line="240" w:lineRule="auto"/>
-        <w:contextualSpacing/>
-      </w:pPr>
-    </w:p>
-    <w:p>
-      <w:pPr>
-        <w:spacing w:after="200" w:line="240" w:lineRule="auto"/>
-        <w:contextualSpacing/>
-      </w:pPr>
-    </w:p>
-    <w:p>
-      <w:pPr>
-        <w:spacing w:after="200" w:line="240" w:lineRule="auto"/>
-        <w:contextualSpacing/>
-      </w:pPr>
-    </w:p>
-    <w:p>
-      <w:pPr>
-        <w:spacing w:after="200" w:line="240" w:lineRule="auto"/>
-        <w:contextualSpacing/>
-      </w:pPr>
-    </w:p>
-    <w:p>
-      <w:pPr>
-        <w:spacing w:after="200" w:line="240" w:lineRule="auto"/>
-        <w:contextualSpacing/>
-      </w:pPr>
-    </w:p>
-    <w:p>
-      <w:pPr>
-        <w:spacing w:after="200" w:line="240" w:lineRule="auto"/>
-        <w:contextualSpacing/>
-      </w:pPr>
-      <w:r>
+        <w:spacing w:before="100" w:beforeAutospacing="1" w:after="100" w:afterAutospacing="1" w:line="360" w:lineRule="auto"/>
+        <w:contextualSpacing/>
+      </w:pPr>
+    </w:p>
+    <w:p>
+      <w:pPr>
+        <w:spacing w:before="100" w:beforeAutospacing="1" w:after="100" w:afterAutospacing="1" w:line="360" w:lineRule="auto"/>
+        <w:contextualSpacing/>
+      </w:pPr>
+    </w:p>
+    <w:p>
+      <w:pPr>
+        <w:spacing w:before="100" w:beforeAutospacing="1" w:after="100" w:afterAutospacing="1" w:line="360" w:lineRule="auto"/>
+        <w:contextualSpacing/>
+      </w:pPr>
+      <w:r>
+        <w:lastRenderedPageBreak/>
         <w:t>We can further examine the relationships of each of the features to the sale price by looking at the scatter plots of each feature.</w:t>
       </w:r>
     </w:p>
     <w:p>
       <w:pPr>
-        <w:spacing w:after="200" w:line="240" w:lineRule="auto"/>
-        <w:contextualSpacing/>
-      </w:pPr>
-    </w:p>
-    <w:p>
-      <w:pPr>
-        <w:spacing w:after="200" w:line="240" w:lineRule="auto"/>
+        <w:spacing w:before="100" w:beforeAutospacing="1" w:after="100" w:afterAutospacing="1" w:line="360" w:lineRule="auto"/>
+        <w:contextualSpacing/>
+      </w:pPr>
+    </w:p>
+    <w:p>
+      <w:pPr>
+        <w:spacing w:before="100" w:beforeAutospacing="1" w:after="100" w:afterAutospacing="1" w:line="360" w:lineRule="auto"/>
         <w:contextualSpacing/>
       </w:pPr>
       <w:r>
@@ -1543,76 +1305,6 @@
                 <pic:pic xmlns:pic="http://schemas.openxmlformats.org/drawingml/2006/picture">
                   <pic:nvPicPr>
                     <pic:cNvPr id="3" name="Scatter plots 1.png"/>
-                    <pic:cNvPicPr/>
-                  </pic:nvPicPr>
-                  <pic:blipFill>
-                    <a:blip r:embed="rId10" cstate="print">
-                      <a:extLst>
-                        <a:ext uri="{28A0092B-C50C-407E-A947-70E740481C1C}">
-                          <a14:useLocalDpi xmlns:a14="http://schemas.microsoft.com/office/drawing/2010/main" val="0"/>
-                        </a:ext>
-                      </a:extLst>
-                    </a:blip>
-                    <a:stretch>
-                      <a:fillRect/>
-                    </a:stretch>
-                  </pic:blipFill>
-                  <pic:spPr>
-                    <a:xfrm>
-                      <a:off x="0" y="0"/>
-                      <a:ext cx="5943600" cy="7332345"/>
-                    </a:xfrm>
-                    <a:prstGeom prst="rect">
-                      <a:avLst/>
-                    </a:prstGeom>
-                  </pic:spPr>
-                </pic:pic>
-              </a:graphicData>
-            </a:graphic>
-          </wp:inline>
-        </w:drawing>
-      </w:r>
-    </w:p>
-    <w:p>
-      <w:pPr>
-        <w:spacing w:after="200" w:line="240" w:lineRule="auto"/>
-        <w:contextualSpacing/>
-        <w:rPr>
-          <w:noProof/>
-        </w:rPr>
-      </w:pPr>
-    </w:p>
-    <w:p>
-      <w:pPr>
-        <w:spacing w:after="200" w:line="240" w:lineRule="auto"/>
-        <w:contextualSpacing/>
-        <w:rPr>
-          <w:noProof/>
-        </w:rPr>
-      </w:pPr>
-    </w:p>
-    <w:p>
-      <w:pPr>
-        <w:spacing w:after="200" w:line="240" w:lineRule="auto"/>
-        <w:contextualSpacing/>
-      </w:pPr>
-      <w:r>
-        <w:rPr>
-          <w:noProof/>
-        </w:rPr>
-        <w:drawing>
-          <wp:inline distT="0" distB="0" distL="0" distR="0">
-            <wp:extent cx="5943600" cy="7332345"/>
-            <wp:effectExtent l="0" t="0" r="0" b="1905"/>
-            <wp:docPr id="4" name="Picture 4"/>
-            <wp:cNvGraphicFramePr>
-              <a:graphicFrameLocks xmlns:a="http://schemas.openxmlformats.org/drawingml/2006/main" noChangeAspect="1"/>
-            </wp:cNvGraphicFramePr>
-            <a:graphic xmlns:a="http://schemas.openxmlformats.org/drawingml/2006/main">
-              <a:graphicData uri="http://schemas.openxmlformats.org/drawingml/2006/picture">
-                <pic:pic xmlns:pic="http://schemas.openxmlformats.org/drawingml/2006/picture">
-                  <pic:nvPicPr>
-                    <pic:cNvPr id="4" name="Scatter plots 2.png"/>
                     <pic:cNvPicPr/>
                   </pic:nvPicPr>
                   <pic:blipFill>
@@ -1645,24 +1337,84 @@
     </w:p>
     <w:p>
       <w:pPr>
-        <w:spacing w:after="200" w:line="240" w:lineRule="auto"/>
-        <w:contextualSpacing/>
-      </w:pPr>
-    </w:p>
-    <w:p>
-      <w:pPr>
-        <w:spacing w:after="200" w:line="240" w:lineRule="auto"/>
-        <w:contextualSpacing/>
-      </w:pPr>
-    </w:p>
-    <w:p>
-      <w:r>
-        <w:br w:type="page"/>
-      </w:r>
-    </w:p>
-    <w:p>
-      <w:pPr>
-        <w:spacing w:after="200" w:line="240" w:lineRule="auto"/>
+        <w:spacing w:before="100" w:beforeAutospacing="1" w:after="100" w:afterAutospacing="1" w:line="360" w:lineRule="auto"/>
+        <w:contextualSpacing/>
+        <w:rPr>
+          <w:noProof/>
+        </w:rPr>
+      </w:pPr>
+    </w:p>
+    <w:p>
+      <w:pPr>
+        <w:spacing w:before="100" w:beforeAutospacing="1" w:after="100" w:afterAutospacing="1" w:line="360" w:lineRule="auto"/>
+        <w:contextualSpacing/>
+        <w:rPr>
+          <w:noProof/>
+        </w:rPr>
+      </w:pPr>
+    </w:p>
+    <w:p>
+      <w:pPr>
+        <w:spacing w:before="100" w:beforeAutospacing="1" w:after="100" w:afterAutospacing="1" w:line="360" w:lineRule="auto"/>
+        <w:contextualSpacing/>
+      </w:pPr>
+      <w:r>
+        <w:rPr>
+          <w:noProof/>
+        </w:rPr>
+        <w:drawing>
+          <wp:inline distT="0" distB="0" distL="0" distR="0">
+            <wp:extent cx="5943600" cy="7332345"/>
+            <wp:effectExtent l="0" t="0" r="0" b="1905"/>
+            <wp:docPr id="4" name="Picture 4"/>
+            <wp:cNvGraphicFramePr>
+              <a:graphicFrameLocks xmlns:a="http://schemas.openxmlformats.org/drawingml/2006/main" noChangeAspect="1"/>
+            </wp:cNvGraphicFramePr>
+            <a:graphic xmlns:a="http://schemas.openxmlformats.org/drawingml/2006/main">
+              <a:graphicData uri="http://schemas.openxmlformats.org/drawingml/2006/picture">
+                <pic:pic xmlns:pic="http://schemas.openxmlformats.org/drawingml/2006/picture">
+                  <pic:nvPicPr>
+                    <pic:cNvPr id="4" name="Scatter plots 2.png"/>
+                    <pic:cNvPicPr/>
+                  </pic:nvPicPr>
+                  <pic:blipFill>
+                    <a:blip r:embed="rId12" cstate="print">
+                      <a:extLst>
+                        <a:ext uri="{28A0092B-C50C-407E-A947-70E740481C1C}">
+                          <a14:useLocalDpi xmlns:a14="http://schemas.microsoft.com/office/drawing/2010/main" val="0"/>
+                        </a:ext>
+                      </a:extLst>
+                    </a:blip>
+                    <a:stretch>
+                      <a:fillRect/>
+                    </a:stretch>
+                  </pic:blipFill>
+                  <pic:spPr>
+                    <a:xfrm>
+                      <a:off x="0" y="0"/>
+                      <a:ext cx="5943600" cy="7332345"/>
+                    </a:xfrm>
+                    <a:prstGeom prst="rect">
+                      <a:avLst/>
+                    </a:prstGeom>
+                  </pic:spPr>
+                </pic:pic>
+              </a:graphicData>
+            </a:graphic>
+          </wp:inline>
+        </w:drawing>
+      </w:r>
+    </w:p>
+    <w:p>
+      <w:pPr>
+        <w:spacing w:before="100" w:beforeAutospacing="1" w:after="100" w:afterAutospacing="1" w:line="360" w:lineRule="auto"/>
+        <w:contextualSpacing/>
+      </w:pPr>
+    </w:p>
+    <w:p>
+      <w:pPr>
+        <w:pStyle w:val="Heading1"/>
+        <w:spacing w:before="100" w:beforeAutospacing="1" w:after="100" w:afterAutospacing="1" w:line="360" w:lineRule="auto"/>
         <w:contextualSpacing/>
       </w:pPr>
       <w:r>
@@ -1672,13 +1424,13 @@
     </w:p>
     <w:p>
       <w:pPr>
-        <w:spacing w:after="200" w:line="240" w:lineRule="auto"/>
-        <w:contextualSpacing/>
-      </w:pPr>
-    </w:p>
-    <w:p>
-      <w:pPr>
-        <w:spacing w:after="200" w:line="240" w:lineRule="auto"/>
+        <w:spacing w:before="100" w:beforeAutospacing="1" w:after="100" w:afterAutospacing="1" w:line="360" w:lineRule="auto"/>
+        <w:contextualSpacing/>
+      </w:pPr>
+    </w:p>
+    <w:p>
+      <w:pPr>
+        <w:spacing w:before="100" w:beforeAutospacing="1" w:after="100" w:afterAutospacing="1" w:line="360" w:lineRule="auto"/>
         <w:contextualSpacing/>
       </w:pPr>
       <w:r>
@@ -1693,13 +1445,13 @@
     </w:p>
     <w:p>
       <w:pPr>
-        <w:spacing w:after="200" w:line="240" w:lineRule="auto"/>
-        <w:contextualSpacing/>
-      </w:pPr>
-    </w:p>
-    <w:p>
-      <w:pPr>
-        <w:spacing w:after="200" w:line="240" w:lineRule="auto"/>
+        <w:spacing w:before="100" w:beforeAutospacing="1" w:after="100" w:afterAutospacing="1" w:line="360" w:lineRule="auto"/>
+        <w:contextualSpacing/>
+      </w:pPr>
+    </w:p>
+    <w:p>
+      <w:pPr>
+        <w:spacing w:before="100" w:beforeAutospacing="1" w:after="100" w:afterAutospacing="1" w:line="360" w:lineRule="auto"/>
         <w:contextualSpacing/>
       </w:pPr>
       <w:r>
@@ -1708,22 +1460,28 @@
     </w:p>
     <w:p>
       <w:pPr>
-        <w:spacing w:after="200" w:line="240" w:lineRule="auto"/>
-        <w:contextualSpacing/>
-      </w:pPr>
-    </w:p>
-    <w:p>
-      <w:pPr>
-        <w:spacing w:after="200" w:line="240" w:lineRule="auto"/>
-        <w:contextualSpacing/>
-      </w:pPr>
-      <w:r>
+        <w:spacing w:before="100" w:beforeAutospacing="1" w:after="100" w:afterAutospacing="1" w:line="360" w:lineRule="auto"/>
+        <w:contextualSpacing/>
+      </w:pPr>
+    </w:p>
+    <w:p>
+      <w:pPr>
+        <w:spacing w:before="100" w:beforeAutospacing="1" w:after="100" w:afterAutospacing="1" w:line="360" w:lineRule="auto"/>
+        <w:contextualSpacing/>
+        <w:rPr>
+          <w:rStyle w:val="Strong"/>
+        </w:rPr>
+      </w:pPr>
+      <w:r>
+        <w:rPr>
+          <w:rStyle w:val="Strong"/>
+        </w:rPr>
         <w:t>Coefficient of Determination (R-Squared):</w:t>
       </w:r>
     </w:p>
     <w:p>
       <w:pPr>
-        <w:spacing w:after="200" w:line="240" w:lineRule="auto"/>
+        <w:spacing w:before="100" w:beforeAutospacing="1" w:after="100" w:afterAutospacing="1" w:line="360" w:lineRule="auto"/>
         <w:contextualSpacing/>
       </w:pPr>
       <w:r>
@@ -1747,13 +1505,13 @@
     </w:p>
     <w:p>
       <w:pPr>
-        <w:spacing w:after="200" w:line="240" w:lineRule="auto"/>
-        <w:contextualSpacing/>
-      </w:pPr>
-    </w:p>
-    <w:p>
-      <w:pPr>
-        <w:spacing w:after="200" w:line="240" w:lineRule="auto"/>
+        <w:spacing w:before="100" w:beforeAutospacing="1" w:after="100" w:afterAutospacing="1" w:line="360" w:lineRule="auto"/>
+        <w:contextualSpacing/>
+      </w:pPr>
+    </w:p>
+    <w:p>
+      <w:pPr>
+        <w:spacing w:before="100" w:beforeAutospacing="1" w:after="100" w:afterAutospacing="1" w:line="360" w:lineRule="auto"/>
         <w:contextualSpacing/>
       </w:pPr>
       <w:r>
@@ -1765,22 +1523,28 @@
     </w:p>
     <w:p>
       <w:pPr>
-        <w:spacing w:after="200" w:line="240" w:lineRule="auto"/>
-        <w:contextualSpacing/>
-      </w:pPr>
-    </w:p>
-    <w:p>
-      <w:pPr>
-        <w:spacing w:after="200" w:line="240" w:lineRule="auto"/>
-        <w:contextualSpacing/>
-      </w:pPr>
-      <w:r>
+        <w:spacing w:before="100" w:beforeAutospacing="1" w:after="100" w:afterAutospacing="1" w:line="360" w:lineRule="auto"/>
+        <w:contextualSpacing/>
+      </w:pPr>
+    </w:p>
+    <w:p>
+      <w:pPr>
+        <w:spacing w:before="100" w:beforeAutospacing="1" w:after="100" w:afterAutospacing="1" w:line="360" w:lineRule="auto"/>
+        <w:contextualSpacing/>
+        <w:rPr>
+          <w:rStyle w:val="Strong"/>
+        </w:rPr>
+      </w:pPr>
+      <w:r>
+        <w:rPr>
+          <w:rStyle w:val="Strong"/>
+        </w:rPr>
         <w:t>Mean Squared Error (MSE):</w:t>
       </w:r>
     </w:p>
     <w:p>
       <w:pPr>
-        <w:spacing w:after="200" w:line="240" w:lineRule="auto"/>
+        <w:spacing w:before="100" w:beforeAutospacing="1" w:after="100" w:afterAutospacing="1" w:line="360" w:lineRule="auto"/>
         <w:contextualSpacing/>
       </w:pPr>
       <w:r>
@@ -1789,18 +1553,22 @@
     </w:p>
     <w:p>
       <w:pPr>
-        <w:spacing w:after="200" w:line="240" w:lineRule="auto"/>
-        <w:contextualSpacing/>
-      </w:pPr>
-    </w:p>
-    <w:p>
+        <w:spacing w:before="100" w:beforeAutospacing="1" w:after="100" w:afterAutospacing="1" w:line="360" w:lineRule="auto"/>
+        <w:contextualSpacing/>
+      </w:pPr>
+    </w:p>
+    <w:p>
+      <w:pPr>
+        <w:spacing w:before="100" w:beforeAutospacing="1" w:after="100" w:afterAutospacing="1" w:line="360" w:lineRule="auto"/>
+        <w:contextualSpacing/>
+      </w:pPr>
       <w:r>
         <w:br w:type="page"/>
       </w:r>
     </w:p>
     <w:p>
       <w:pPr>
-        <w:spacing w:after="200" w:line="240" w:lineRule="auto"/>
+        <w:spacing w:before="100" w:beforeAutospacing="1" w:after="100" w:afterAutospacing="1" w:line="360" w:lineRule="auto"/>
         <w:contextualSpacing/>
       </w:pPr>
       <w:r>
@@ -1821,13 +1589,13 @@
     </w:p>
     <w:p>
       <w:pPr>
-        <w:spacing w:after="200" w:line="240" w:lineRule="auto"/>
-        <w:contextualSpacing/>
-      </w:pPr>
-    </w:p>
-    <w:p>
-      <w:pPr>
-        <w:spacing w:after="200" w:line="240" w:lineRule="auto"/>
+        <w:spacing w:before="100" w:beforeAutospacing="1" w:after="100" w:afterAutospacing="1" w:line="360" w:lineRule="auto"/>
+        <w:contextualSpacing/>
+      </w:pPr>
+    </w:p>
+    <w:p>
+      <w:pPr>
+        <w:spacing w:before="100" w:beforeAutospacing="1" w:after="100" w:afterAutospacing="1" w:line="360" w:lineRule="auto"/>
         <w:contextualSpacing/>
       </w:pPr>
       <w:r>
@@ -1850,7 +1618,7 @@
                     <pic:cNvPicPr/>
                   </pic:nvPicPr>
                   <pic:blipFill>
-                    <a:blip r:embed="rId12">
+                    <a:blip r:embed="rId13">
                       <a:extLst>
                         <a:ext uri="{28A0092B-C50C-407E-A947-70E740481C1C}">
                           <a14:useLocalDpi xmlns:a14="http://schemas.microsoft.com/office/drawing/2010/main" val="0"/>
@@ -1879,13 +1647,13 @@
     </w:p>
     <w:p>
       <w:pPr>
-        <w:spacing w:after="200" w:line="240" w:lineRule="auto"/>
-        <w:contextualSpacing/>
-      </w:pPr>
-    </w:p>
-    <w:p>
-      <w:pPr>
-        <w:spacing w:after="200" w:line="240" w:lineRule="auto"/>
+        <w:spacing w:before="100" w:beforeAutospacing="1" w:after="100" w:afterAutospacing="1" w:line="360" w:lineRule="auto"/>
+        <w:contextualSpacing/>
+      </w:pPr>
+    </w:p>
+    <w:p>
+      <w:pPr>
+        <w:spacing w:before="100" w:beforeAutospacing="1" w:after="100" w:afterAutospacing="1" w:line="360" w:lineRule="auto"/>
         <w:contextualSpacing/>
       </w:pPr>
       <w:r>
@@ -1897,22 +1665,47 @@
     </w:p>
     <w:p>
       <w:pPr>
-        <w:spacing w:after="200" w:line="240" w:lineRule="auto"/>
-        <w:contextualSpacing/>
-      </w:pPr>
-    </w:p>
-    <w:p>
-      <w:pPr>
-        <w:spacing w:after="200" w:line="240" w:lineRule="auto"/>
-        <w:contextualSpacing/>
-      </w:pPr>
-      <w:r>
+        <w:spacing w:before="100" w:beforeAutospacing="1" w:after="100" w:afterAutospacing="1" w:line="360" w:lineRule="auto"/>
+        <w:contextualSpacing/>
+      </w:pPr>
+    </w:p>
+    <w:p>
+      <w:pPr>
+        <w:spacing w:before="100" w:beforeAutospacing="1" w:after="100" w:afterAutospacing="1" w:line="360" w:lineRule="auto"/>
+        <w:contextualSpacing/>
+      </w:pPr>
+    </w:p>
+    <w:p>
+      <w:pPr>
+        <w:spacing w:before="100" w:beforeAutospacing="1" w:after="100" w:afterAutospacing="1" w:line="360" w:lineRule="auto"/>
+        <w:contextualSpacing/>
+      </w:pPr>
+    </w:p>
+    <w:p>
+      <w:pPr>
+        <w:spacing w:before="100" w:beforeAutospacing="1" w:after="100" w:afterAutospacing="1" w:line="360" w:lineRule="auto"/>
+        <w:contextualSpacing/>
+      </w:pPr>
+    </w:p>
+    <w:p>
+      <w:pPr>
+        <w:spacing w:before="100" w:beforeAutospacing="1" w:after="100" w:afterAutospacing="1" w:line="360" w:lineRule="auto"/>
+        <w:contextualSpacing/>
+      </w:pPr>
+    </w:p>
+    <w:p>
+      <w:pPr>
+        <w:spacing w:before="100" w:beforeAutospacing="1" w:after="100" w:afterAutospacing="1" w:line="360" w:lineRule="auto"/>
+        <w:contextualSpacing/>
+      </w:pPr>
+      <w:r>
+        <w:lastRenderedPageBreak/>
         <w:t>Let’s compare the R-squared and MSE of each of the models:</w:t>
       </w:r>
     </w:p>
     <w:p>
       <w:pPr>
-        <w:spacing w:after="200" w:line="240" w:lineRule="auto"/>
+        <w:spacing w:before="100" w:beforeAutospacing="1" w:after="100" w:afterAutospacing="1" w:line="360" w:lineRule="auto"/>
         <w:contextualSpacing/>
       </w:pPr>
     </w:p>
@@ -1948,7 +1741,8 @@
           </w:tcPr>
           <w:p>
             <w:pPr>
-              <w:spacing w:after="0" w:line="240" w:lineRule="auto"/>
+              <w:spacing w:before="100" w:beforeAutospacing="1" w:after="100" w:afterAutospacing="1" w:line="360" w:lineRule="auto"/>
+              <w:contextualSpacing/>
               <w:rPr>
                 <w:rFonts w:ascii="Calibri" w:eastAsia="Times New Roman" w:hAnsi="Calibri" w:cs="Calibri"/>
                 <w:b/>
@@ -1983,7 +1777,8 @@
           </w:tcPr>
           <w:p>
             <w:pPr>
-              <w:spacing w:after="0" w:line="240" w:lineRule="auto"/>
+              <w:spacing w:before="100" w:beforeAutospacing="1" w:after="100" w:afterAutospacing="1" w:line="360" w:lineRule="auto"/>
+              <w:contextualSpacing/>
               <w:rPr>
                 <w:rFonts w:ascii="Calibri" w:eastAsia="Times New Roman" w:hAnsi="Calibri" w:cs="Calibri"/>
                 <w:b/>
@@ -2018,7 +1813,8 @@
           </w:tcPr>
           <w:p>
             <w:pPr>
-              <w:spacing w:after="0" w:line="240" w:lineRule="auto"/>
+              <w:spacing w:before="100" w:beforeAutospacing="1" w:after="100" w:afterAutospacing="1" w:line="360" w:lineRule="auto"/>
+              <w:contextualSpacing/>
               <w:rPr>
                 <w:rFonts w:ascii="Calibri" w:eastAsia="Times New Roman" w:hAnsi="Calibri" w:cs="Calibri"/>
                 <w:b/>
@@ -2059,7 +1855,8 @@
           </w:tcPr>
           <w:p>
             <w:pPr>
-              <w:spacing w:after="0" w:line="240" w:lineRule="auto"/>
+              <w:spacing w:before="100" w:beforeAutospacing="1" w:after="100" w:afterAutospacing="1" w:line="360" w:lineRule="auto"/>
+              <w:contextualSpacing/>
               <w:rPr>
                 <w:rFonts w:ascii="Calibri" w:eastAsia="Times New Roman" w:hAnsi="Calibri" w:cs="Calibri"/>
                 <w:color w:val="000000"/>
@@ -2090,7 +1887,8 @@
           </w:tcPr>
           <w:p>
             <w:pPr>
-              <w:spacing w:after="0" w:line="240" w:lineRule="auto"/>
+              <w:spacing w:before="100" w:beforeAutospacing="1" w:after="100" w:afterAutospacing="1" w:line="360" w:lineRule="auto"/>
+              <w:contextualSpacing/>
               <w:jc w:val="right"/>
               <w:rPr>
                 <w:rFonts w:ascii="Calibri" w:eastAsia="Times New Roman" w:hAnsi="Calibri" w:cs="Calibri"/>
@@ -2122,7 +1920,8 @@
           </w:tcPr>
           <w:p>
             <w:pPr>
-              <w:spacing w:after="0" w:line="240" w:lineRule="auto"/>
+              <w:spacing w:before="100" w:beforeAutospacing="1" w:after="100" w:afterAutospacing="1" w:line="360" w:lineRule="auto"/>
+              <w:contextualSpacing/>
               <w:rPr>
                 <w:rFonts w:ascii="Calibri" w:eastAsia="Times New Roman" w:hAnsi="Calibri" w:cs="Calibri"/>
                 <w:color w:val="000000"/>
@@ -2159,7 +1958,8 @@
           </w:tcPr>
           <w:p>
             <w:pPr>
-              <w:spacing w:after="0" w:line="240" w:lineRule="auto"/>
+              <w:spacing w:before="100" w:beforeAutospacing="1" w:after="100" w:afterAutospacing="1" w:line="360" w:lineRule="auto"/>
+              <w:contextualSpacing/>
               <w:rPr>
                 <w:rFonts w:ascii="Calibri" w:eastAsia="Times New Roman" w:hAnsi="Calibri" w:cs="Calibri"/>
                 <w:color w:val="000000"/>
@@ -2190,7 +1990,8 @@
           </w:tcPr>
           <w:p>
             <w:pPr>
-              <w:spacing w:after="0" w:line="240" w:lineRule="auto"/>
+              <w:spacing w:before="100" w:beforeAutospacing="1" w:after="100" w:afterAutospacing="1" w:line="360" w:lineRule="auto"/>
+              <w:contextualSpacing/>
               <w:jc w:val="right"/>
               <w:rPr>
                 <w:rFonts w:ascii="Calibri" w:eastAsia="Times New Roman" w:hAnsi="Calibri" w:cs="Calibri"/>
@@ -2222,7 +2023,8 @@
           </w:tcPr>
           <w:p>
             <w:pPr>
-              <w:spacing w:after="0" w:line="240" w:lineRule="auto"/>
+              <w:spacing w:before="100" w:beforeAutospacing="1" w:after="100" w:afterAutospacing="1" w:line="360" w:lineRule="auto"/>
+              <w:contextualSpacing/>
               <w:rPr>
                 <w:rFonts w:ascii="Calibri" w:eastAsia="Times New Roman" w:hAnsi="Calibri" w:cs="Calibri"/>
                 <w:color w:val="000000"/>
@@ -2259,7 +2061,8 @@
           </w:tcPr>
           <w:p>
             <w:pPr>
-              <w:spacing w:after="0" w:line="240" w:lineRule="auto"/>
+              <w:spacing w:before="100" w:beforeAutospacing="1" w:after="100" w:afterAutospacing="1" w:line="360" w:lineRule="auto"/>
+              <w:contextualSpacing/>
               <w:rPr>
                 <w:rFonts w:ascii="Calibri" w:eastAsia="Times New Roman" w:hAnsi="Calibri" w:cs="Calibri"/>
                 <w:color w:val="000000"/>
@@ -2290,7 +2093,8 @@
           </w:tcPr>
           <w:p>
             <w:pPr>
-              <w:spacing w:after="0" w:line="240" w:lineRule="auto"/>
+              <w:spacing w:before="100" w:beforeAutospacing="1" w:after="100" w:afterAutospacing="1" w:line="360" w:lineRule="auto"/>
+              <w:contextualSpacing/>
               <w:jc w:val="right"/>
               <w:rPr>
                 <w:rFonts w:ascii="Calibri" w:eastAsia="Times New Roman" w:hAnsi="Calibri" w:cs="Calibri"/>
@@ -2322,7 +2126,8 @@
           </w:tcPr>
           <w:p>
             <w:pPr>
-              <w:spacing w:after="0" w:line="240" w:lineRule="auto"/>
+              <w:spacing w:before="100" w:beforeAutospacing="1" w:after="100" w:afterAutospacing="1" w:line="360" w:lineRule="auto"/>
+              <w:contextualSpacing/>
               <w:rPr>
                 <w:rFonts w:ascii="Calibri" w:eastAsia="Times New Roman" w:hAnsi="Calibri" w:cs="Calibri"/>
                 <w:color w:val="000000"/>
@@ -2341,13 +2146,13 @@
     </w:tbl>
     <w:p>
       <w:pPr>
-        <w:spacing w:after="200" w:line="240" w:lineRule="auto"/>
-        <w:contextualSpacing/>
-      </w:pPr>
-    </w:p>
-    <w:p>
-      <w:pPr>
-        <w:spacing w:after="200" w:line="240" w:lineRule="auto"/>
+        <w:spacing w:before="100" w:beforeAutospacing="1" w:after="100" w:afterAutospacing="1" w:line="360" w:lineRule="auto"/>
+        <w:contextualSpacing/>
+      </w:pPr>
+    </w:p>
+    <w:p>
+      <w:pPr>
+        <w:spacing w:before="100" w:beforeAutospacing="1" w:after="100" w:afterAutospacing="1" w:line="360" w:lineRule="auto"/>
         <w:contextualSpacing/>
       </w:pPr>
       <w:r>
@@ -2356,11 +2161,16 @@
     </w:p>
     <w:p>
       <w:pPr>
-        <w:spacing w:after="200" w:line="240" w:lineRule="auto"/>
-        <w:contextualSpacing/>
-      </w:pPr>
-      <w:r>
-        <w:lastRenderedPageBreak/>
+        <w:spacing w:before="100" w:beforeAutospacing="1" w:after="100" w:afterAutospacing="1" w:line="360" w:lineRule="auto"/>
+        <w:contextualSpacing/>
+      </w:pPr>
+    </w:p>
+    <w:p>
+      <w:pPr>
+        <w:spacing w:before="100" w:beforeAutospacing="1" w:after="100" w:afterAutospacing="1" w:line="360" w:lineRule="auto"/>
+        <w:contextualSpacing/>
+      </w:pPr>
+      <w:r>
         <w:t>We can also examine the significance of the coefficient to see if the performance of the model can be improved by dropping certain features.</w:t>
       </w:r>
       <w:r>
@@ -2378,22 +2188,20 @@
     </w:p>
     <w:p>
       <w:pPr>
-        <w:spacing w:after="200" w:line="240" w:lineRule="auto"/>
-        <w:contextualSpacing/>
-      </w:pPr>
-      <w:r>
-        <w:t xml:space="preserve"> </w:t>
-      </w:r>
-    </w:p>
-    <w:p>
-      <w:pPr>
-        <w:spacing w:after="200" w:line="240" w:lineRule="auto"/>
+        <w:spacing w:before="100" w:beforeAutospacing="1" w:after="100" w:afterAutospacing="1" w:line="360" w:lineRule="auto"/>
+        <w:contextualSpacing/>
+      </w:pPr>
+    </w:p>
+    <w:p>
+      <w:pPr>
+        <w:spacing w:before="100" w:beforeAutospacing="1" w:after="100" w:afterAutospacing="1" w:line="360" w:lineRule="auto"/>
         <w:contextualSpacing/>
       </w:pPr>
       <w:r>
         <w:rPr>
           <w:noProof/>
         </w:rPr>
+        <w:lastRenderedPageBreak/>
         <w:drawing>
           <wp:inline distT="0" distB="0" distL="0" distR="0" wp14:anchorId="4044EA27" wp14:editId="7B5B97C5">
             <wp:extent cx="5943600" cy="4533900"/>
@@ -2410,7 +2218,7 @@
                     <pic:cNvPicPr/>
                   </pic:nvPicPr>
                   <pic:blipFill>
-                    <a:blip r:embed="rId13"/>
+                    <a:blip r:embed="rId14"/>
                     <a:stretch>
                       <a:fillRect/>
                     </a:stretch>
@@ -2433,13 +2241,13 @@
     </w:p>
     <w:p>
       <w:pPr>
-        <w:spacing w:after="200" w:line="240" w:lineRule="auto"/>
-        <w:contextualSpacing/>
-      </w:pPr>
-    </w:p>
-    <w:p>
-      <w:pPr>
-        <w:spacing w:after="200" w:line="240" w:lineRule="auto"/>
+        <w:spacing w:before="100" w:beforeAutospacing="1" w:after="100" w:afterAutospacing="1" w:line="360" w:lineRule="auto"/>
+        <w:contextualSpacing/>
+      </w:pPr>
+    </w:p>
+    <w:p>
+      <w:pPr>
+        <w:spacing w:before="100" w:beforeAutospacing="1" w:after="100" w:afterAutospacing="1" w:line="360" w:lineRule="auto"/>
         <w:contextualSpacing/>
       </w:pPr>
       <w:r>
@@ -2447,29 +2255,33 @@
       </w:r>
     </w:p>
     <w:p>
+      <w:pPr>
+        <w:spacing w:before="100" w:beforeAutospacing="1" w:after="100" w:afterAutospacing="1" w:line="360" w:lineRule="auto"/>
+        <w:contextualSpacing/>
+      </w:pPr>
       <w:r>
         <w:br w:type="page"/>
       </w:r>
     </w:p>
     <w:p>
       <w:pPr>
-        <w:spacing w:after="200" w:line="240" w:lineRule="auto"/>
-        <w:contextualSpacing/>
-      </w:pPr>
-      <w:r>
+        <w:spacing w:before="100" w:beforeAutospacing="1" w:after="100" w:afterAutospacing="1" w:line="360" w:lineRule="auto"/>
+        <w:contextualSpacing/>
+        <w:rPr>
+          <w:rStyle w:val="Strong"/>
+        </w:rPr>
+      </w:pPr>
+      <w:r>
+        <w:rPr>
+          <w:rStyle w:val="Strong"/>
+        </w:rPr>
         <w:lastRenderedPageBreak/>
         <w:t>Residual Plots:</w:t>
       </w:r>
     </w:p>
     <w:p>
       <w:pPr>
-        <w:spacing w:after="200" w:line="240" w:lineRule="auto"/>
-        <w:contextualSpacing/>
-      </w:pPr>
-    </w:p>
-    <w:p>
-      <w:pPr>
-        <w:spacing w:after="200" w:line="240" w:lineRule="auto"/>
+        <w:spacing w:before="100" w:beforeAutospacing="1" w:after="100" w:afterAutospacing="1" w:line="360" w:lineRule="auto"/>
         <w:contextualSpacing/>
       </w:pPr>
       <w:r>
@@ -2487,13 +2299,13 @@
     </w:p>
     <w:p>
       <w:pPr>
-        <w:spacing w:after="200" w:line="240" w:lineRule="auto"/>
-        <w:contextualSpacing/>
-      </w:pPr>
-    </w:p>
-    <w:p>
-      <w:pPr>
-        <w:spacing w:after="200" w:line="240" w:lineRule="auto"/>
+        <w:spacing w:before="100" w:beforeAutospacing="1" w:after="100" w:afterAutospacing="1" w:line="360" w:lineRule="auto"/>
+        <w:contextualSpacing/>
+      </w:pPr>
+    </w:p>
+    <w:p>
+      <w:pPr>
+        <w:spacing w:before="100" w:beforeAutospacing="1" w:after="100" w:afterAutospacing="1" w:line="360" w:lineRule="auto"/>
         <w:contextualSpacing/>
       </w:pPr>
       <w:r>
@@ -2516,7 +2328,7 @@
                     <pic:cNvPicPr/>
                   </pic:nvPicPr>
                   <pic:blipFill>
-                    <a:blip r:embed="rId14">
+                    <a:blip r:embed="rId15">
                       <a:extLst>
                         <a:ext uri="{28A0092B-C50C-407E-A947-70E740481C1C}">
                           <a14:useLocalDpi xmlns:a14="http://schemas.microsoft.com/office/drawing/2010/main" val="0"/>
@@ -2548,18 +2360,23 @@
     </w:p>
     <w:p>
       <w:pPr>
-        <w:spacing w:after="200" w:line="240" w:lineRule="auto"/>
-        <w:contextualSpacing/>
-      </w:pPr>
-    </w:p>
-    <w:p>
+        <w:spacing w:before="100" w:beforeAutospacing="1" w:after="100" w:afterAutospacing="1" w:line="360" w:lineRule="auto"/>
+        <w:contextualSpacing/>
+      </w:pPr>
+    </w:p>
+    <w:p>
+      <w:pPr>
+        <w:spacing w:before="100" w:beforeAutospacing="1" w:after="100" w:afterAutospacing="1" w:line="360" w:lineRule="auto"/>
+        <w:contextualSpacing/>
+      </w:pPr>
       <w:r>
         <w:br w:type="page"/>
       </w:r>
     </w:p>
     <w:p>
       <w:pPr>
-        <w:spacing w:after="200" w:line="240" w:lineRule="auto"/>
+        <w:pStyle w:val="Heading1"/>
+        <w:spacing w:before="100" w:beforeAutospacing="1" w:after="100" w:afterAutospacing="1" w:line="360" w:lineRule="auto"/>
         <w:contextualSpacing/>
       </w:pPr>
       <w:r>
@@ -2569,13 +2386,13 @@
     </w:p>
     <w:p>
       <w:pPr>
-        <w:spacing w:after="200" w:line="240" w:lineRule="auto"/>
-        <w:contextualSpacing/>
-      </w:pPr>
-    </w:p>
-    <w:p>
-      <w:pPr>
-        <w:spacing w:after="200" w:line="240" w:lineRule="auto"/>
+        <w:spacing w:before="100" w:beforeAutospacing="1" w:after="100" w:afterAutospacing="1" w:line="360" w:lineRule="auto"/>
+        <w:contextualSpacing/>
+      </w:pPr>
+    </w:p>
+    <w:p>
+      <w:pPr>
+        <w:spacing w:before="100" w:beforeAutospacing="1" w:after="100" w:afterAutospacing="1" w:line="360" w:lineRule="auto"/>
         <w:contextualSpacing/>
       </w:pPr>
       <w:r>
@@ -2584,13 +2401,13 @@
     </w:p>
     <w:p>
       <w:pPr>
-        <w:spacing w:after="200" w:line="240" w:lineRule="auto"/>
-        <w:contextualSpacing/>
-      </w:pPr>
-    </w:p>
-    <w:p>
-      <w:pPr>
-        <w:spacing w:after="200" w:line="240" w:lineRule="auto"/>
+        <w:spacing w:before="100" w:beforeAutospacing="1" w:after="100" w:afterAutospacing="1" w:line="360" w:lineRule="auto"/>
+        <w:contextualSpacing/>
+      </w:pPr>
+    </w:p>
+    <w:p>
+      <w:pPr>
+        <w:spacing w:before="100" w:beforeAutospacing="1" w:after="100" w:afterAutospacing="1" w:line="360" w:lineRule="auto"/>
         <w:contextualSpacing/>
       </w:pPr>
       <w:r>
@@ -2605,13 +2422,13 @@
     </w:p>
     <w:p>
       <w:pPr>
-        <w:spacing w:after="200" w:line="240" w:lineRule="auto"/>
-        <w:contextualSpacing/>
-      </w:pPr>
-    </w:p>
-    <w:p>
-      <w:pPr>
-        <w:spacing w:after="200" w:line="240" w:lineRule="auto"/>
+        <w:spacing w:before="100" w:beforeAutospacing="1" w:after="100" w:afterAutospacing="1" w:line="360" w:lineRule="auto"/>
+        <w:contextualSpacing/>
+      </w:pPr>
+    </w:p>
+    <w:p>
+      <w:pPr>
+        <w:spacing w:before="100" w:beforeAutospacing="1" w:after="100" w:afterAutospacing="1" w:line="360" w:lineRule="auto"/>
         <w:contextualSpacing/>
       </w:pPr>
       <w:r>
@@ -2626,13 +2443,14 @@
     </w:p>
     <w:p>
       <w:pPr>
-        <w:spacing w:after="200" w:line="240" w:lineRule="auto"/>
-        <w:contextualSpacing/>
-      </w:pPr>
-    </w:p>
-    <w:p>
-      <w:pPr>
-        <w:spacing w:after="200" w:line="240" w:lineRule="auto"/>
+        <w:spacing w:before="100" w:beforeAutospacing="1" w:after="100" w:afterAutospacing="1" w:line="360" w:lineRule="auto"/>
+        <w:contextualSpacing/>
+      </w:pPr>
+    </w:p>
+    <w:p>
+      <w:pPr>
+        <w:pStyle w:val="Heading1"/>
+        <w:spacing w:before="100" w:beforeAutospacing="1" w:after="100" w:afterAutospacing="1" w:line="360" w:lineRule="auto"/>
         <w:contextualSpacing/>
       </w:pPr>
       <w:r>
@@ -2641,13 +2459,13 @@
     </w:p>
     <w:p>
       <w:pPr>
-        <w:spacing w:after="200" w:line="240" w:lineRule="auto"/>
-        <w:contextualSpacing/>
-      </w:pPr>
-    </w:p>
-    <w:p>
-      <w:pPr>
-        <w:spacing w:after="200" w:line="240" w:lineRule="auto"/>
+        <w:spacing w:before="100" w:beforeAutospacing="1" w:after="100" w:afterAutospacing="1" w:line="360" w:lineRule="auto"/>
+        <w:contextualSpacing/>
+      </w:pPr>
+    </w:p>
+    <w:p>
+      <w:pPr>
+        <w:spacing w:before="100" w:beforeAutospacing="1" w:after="100" w:afterAutospacing="1" w:line="360" w:lineRule="auto"/>
         <w:contextualSpacing/>
       </w:pPr>
       <w:r>
@@ -2668,11 +2486,9 @@
       <w:r>
         <w:t xml:space="preserve"> sales events. This will no doubt impact the sale price of a vehicle. Additionally, the analysis can be further expanded to include used vehicle sale price where there is even more ambiguity in vehicle values. Achieving success in this area will lead to even more consumer trust and domination of the market.</w:t>
       </w:r>
-      <w:bookmarkStart w:id="0" w:name="_GoBack"/>
-      <w:bookmarkEnd w:id="0"/>
     </w:p>
     <w:sectPr>
-      <w:footerReference w:type="default" r:id="rId15"/>
+      <w:footerReference w:type="default" r:id="rId16"/>
       <w:pgSz w:w="12240" w:h="15840"/>
       <w:pgMar w:top="1440" w:right="1440" w:bottom="1440" w:left="1440" w:header="720" w:footer="720" w:gutter="0"/>
       <w:pgNumType w:start="0"/>
@@ -2743,7 +2559,7 @@
           <w:rPr>
             <w:noProof/>
           </w:rPr>
-          <w:t>9</w:t>
+          <w:t>5</w:t>
         </w:r>
         <w:r>
           <w:rPr>
@@ -2785,6 +2601,136 @@
     </w:p>
   </w:footnote>
 </w:footnotes>
+</file>
+
+<file path=word/numbering.xml><?xml version="1.0" encoding="utf-8"?>
+<w:numbering xmlns:wpc="http://schemas.microsoft.com/office/word/2010/wordprocessingCanvas" xmlns:mc="http://schemas.openxmlformats.org/markup-compatibility/2006" xmlns:o="urn:schemas-microsoft-com:office:office" xmlns:r="http://schemas.openxmlformats.org/officeDocument/2006/relationships" xmlns:m="http://schemas.openxmlformats.org/officeDocument/2006/math" xmlns:v="urn:schemas-microsoft-com:vml" xmlns:wp14="http://schemas.microsoft.com/office/word/2010/wordprocessingDrawing" xmlns:wp="http://schemas.openxmlformats.org/drawingml/2006/wordprocessingDrawing" xmlns:w10="urn:schemas-microsoft-com:office:word" xmlns:w="http://schemas.openxmlformats.org/wordprocessingml/2006/main" xmlns:w14="http://schemas.microsoft.com/office/word/2010/wordml" xmlns:w15="http://schemas.microsoft.com/office/word/2012/wordml" xmlns:wpg="http://schemas.microsoft.com/office/word/2010/wordprocessingGroup" xmlns:wpi="http://schemas.microsoft.com/office/word/2010/wordprocessingInk" xmlns:wne="http://schemas.microsoft.com/office/word/2006/wordml" xmlns:wps="http://schemas.microsoft.com/office/word/2010/wordprocessingShape" mc:Ignorable="w14 w15 wp14">
+  <w:abstractNum w:abstractNumId="0" w15:restartNumberingAfterBreak="0">
+    <w:nsid w:val="1482775B"/>
+    <w:multiLevelType w:val="multilevel"/>
+    <w:tmpl w:val="AE6E4216"/>
+    <w:lvl w:ilvl="0">
+      <w:start w:val="1"/>
+      <w:numFmt w:val="decimal"/>
+      <w:pStyle w:val="Heading1"/>
+      <w:lvlText w:val="%1"/>
+      <w:lvlJc w:val="left"/>
+      <w:pPr>
+        <w:ind w:left="432" w:hanging="432"/>
+      </w:pPr>
+    </w:lvl>
+    <w:lvl w:ilvl="1">
+      <w:start w:val="1"/>
+      <w:numFmt w:val="decimal"/>
+      <w:pStyle w:val="Heading2"/>
+      <w:lvlText w:val="%1.%2"/>
+      <w:lvlJc w:val="left"/>
+      <w:pPr>
+        <w:ind w:left="576" w:hanging="576"/>
+      </w:pPr>
+    </w:lvl>
+    <w:lvl w:ilvl="2">
+      <w:start w:val="1"/>
+      <w:numFmt w:val="decimal"/>
+      <w:pStyle w:val="Heading3"/>
+      <w:lvlText w:val="%1.%2.%3"/>
+      <w:lvlJc w:val="left"/>
+      <w:pPr>
+        <w:ind w:left="720" w:hanging="720"/>
+      </w:pPr>
+    </w:lvl>
+    <w:lvl w:ilvl="3">
+      <w:start w:val="1"/>
+      <w:numFmt w:val="decimal"/>
+      <w:pStyle w:val="Heading4"/>
+      <w:lvlText w:val="%1.%2.%3.%4"/>
+      <w:lvlJc w:val="left"/>
+      <w:pPr>
+        <w:ind w:left="864" w:hanging="864"/>
+      </w:pPr>
+    </w:lvl>
+    <w:lvl w:ilvl="4">
+      <w:start w:val="1"/>
+      <w:numFmt w:val="decimal"/>
+      <w:pStyle w:val="Heading5"/>
+      <w:lvlText w:val="%1.%2.%3.%4.%5"/>
+      <w:lvlJc w:val="left"/>
+      <w:pPr>
+        <w:ind w:left="1008" w:hanging="1008"/>
+      </w:pPr>
+    </w:lvl>
+    <w:lvl w:ilvl="5">
+      <w:start w:val="1"/>
+      <w:numFmt w:val="decimal"/>
+      <w:pStyle w:val="Heading6"/>
+      <w:lvlText w:val="%1.%2.%3.%4.%5.%6"/>
+      <w:lvlJc w:val="left"/>
+      <w:pPr>
+        <w:ind w:left="1152" w:hanging="1152"/>
+      </w:pPr>
+    </w:lvl>
+    <w:lvl w:ilvl="6">
+      <w:start w:val="1"/>
+      <w:numFmt w:val="decimal"/>
+      <w:pStyle w:val="Heading7"/>
+      <w:lvlText w:val="%1.%2.%3.%4.%5.%6.%7"/>
+      <w:lvlJc w:val="left"/>
+      <w:pPr>
+        <w:ind w:left="1296" w:hanging="1296"/>
+      </w:pPr>
+    </w:lvl>
+    <w:lvl w:ilvl="7">
+      <w:start w:val="1"/>
+      <w:numFmt w:val="decimal"/>
+      <w:pStyle w:val="Heading8"/>
+      <w:lvlText w:val="%1.%2.%3.%4.%5.%6.%7.%8"/>
+      <w:lvlJc w:val="left"/>
+      <w:pPr>
+        <w:ind w:left="1440" w:hanging="1440"/>
+      </w:pPr>
+    </w:lvl>
+    <w:lvl w:ilvl="8">
+      <w:start w:val="1"/>
+      <w:numFmt w:val="decimal"/>
+      <w:pStyle w:val="Heading9"/>
+      <w:lvlText w:val="%1.%2.%3.%4.%5.%6.%7.%8.%9"/>
+      <w:lvlJc w:val="left"/>
+      <w:pPr>
+        <w:ind w:left="1584" w:hanging="1584"/>
+      </w:pPr>
+    </w:lvl>
+  </w:abstractNum>
+  <w:num w:numId="1">
+    <w:abstractNumId w:val="0"/>
+  </w:num>
+  <w:num w:numId="2">
+    <w:abstractNumId w:val="0"/>
+  </w:num>
+  <w:num w:numId="3">
+    <w:abstractNumId w:val="0"/>
+  </w:num>
+  <w:num w:numId="4">
+    <w:abstractNumId w:val="0"/>
+  </w:num>
+  <w:num w:numId="5">
+    <w:abstractNumId w:val="0"/>
+  </w:num>
+  <w:num w:numId="6">
+    <w:abstractNumId w:val="0"/>
+  </w:num>
+  <w:num w:numId="7">
+    <w:abstractNumId w:val="0"/>
+  </w:num>
+  <w:num w:numId="8">
+    <w:abstractNumId w:val="0"/>
+  </w:num>
+  <w:num w:numId="9">
+    <w:abstractNumId w:val="0"/>
+  </w:num>
+  <w:num w:numId="10">
+    <w:abstractNumId w:val="0"/>
+  </w:num>
+</w:numbering>
 </file>
 
 <file path=word/styles.xml><?xml version="1.0" encoding="utf-8"?>
@@ -3180,7 +3126,7 @@
   <w:style w:type="paragraph" w:default="1" w:styleId="Normal">
     <w:name w:val="Normal"/>
     <w:qFormat/>
-    <w:rsid w:val="00B61B66"/>
+    <w:rsid w:val="00DA1EC4"/>
   </w:style>
   <w:style w:type="paragraph" w:styleId="Heading1">
     <w:name w:val="heading 1"/>
@@ -3189,16 +3135,25 @@
     <w:link w:val="Heading1Char"/>
     <w:uiPriority w:val="9"/>
     <w:qFormat/>
-    <w:rsid w:val="00B61B66"/>
+    <w:rsid w:val="00DA1EC4"/>
     <w:pPr>
       <w:keepNext/>
       <w:keepLines/>
-      <w:spacing w:before="400" w:after="40" w:line="240" w:lineRule="auto"/>
+      <w:numPr>
+        <w:numId w:val="10"/>
+      </w:numPr>
+      <w:pBdr>
+        <w:bottom w:val="single" w:sz="4" w:space="1" w:color="595959" w:themeColor="text1" w:themeTint="A6"/>
+      </w:pBdr>
+      <w:spacing w:before="360"/>
       <w:outlineLvl w:val="0"/>
     </w:pPr>
     <w:rPr>
       <w:rFonts w:asciiTheme="majorHAnsi" w:eastAsiaTheme="majorEastAsia" w:hAnsiTheme="majorHAnsi" w:cstheme="majorBidi"/>
-      <w:color w:val="1F4E79" w:themeColor="accent1" w:themeShade="80"/>
+      <w:b/>
+      <w:bCs/>
+      <w:smallCaps/>
+      <w:color w:val="000000" w:themeColor="text1"/>
       <w:sz w:val="36"/>
       <w:szCs w:val="36"/>
     </w:rPr>
@@ -3212,18 +3167,25 @@
     <w:semiHidden/>
     <w:unhideWhenUsed/>
     <w:qFormat/>
-    <w:rsid w:val="00B61B66"/>
+    <w:rsid w:val="00DA1EC4"/>
     <w:pPr>
       <w:keepNext/>
       <w:keepLines/>
-      <w:spacing w:before="40" w:after="0" w:line="240" w:lineRule="auto"/>
+      <w:numPr>
+        <w:ilvl w:val="1"/>
+        <w:numId w:val="10"/>
+      </w:numPr>
+      <w:spacing w:before="360" w:after="0"/>
       <w:outlineLvl w:val="1"/>
     </w:pPr>
     <w:rPr>
       <w:rFonts w:asciiTheme="majorHAnsi" w:eastAsiaTheme="majorEastAsia" w:hAnsiTheme="majorHAnsi" w:cstheme="majorBidi"/>
-      <w:color w:val="2E74B5" w:themeColor="accent1" w:themeShade="BF"/>
-      <w:sz w:val="32"/>
-      <w:szCs w:val="32"/>
+      <w:b/>
+      <w:bCs/>
+      <w:smallCaps/>
+      <w:color w:val="000000" w:themeColor="text1"/>
+      <w:sz w:val="28"/>
+      <w:szCs w:val="28"/>
     </w:rPr>
   </w:style>
   <w:style w:type="paragraph" w:styleId="Heading3">
@@ -3235,18 +3197,22 @@
     <w:semiHidden/>
     <w:unhideWhenUsed/>
     <w:qFormat/>
-    <w:rsid w:val="00B61B66"/>
+    <w:rsid w:val="00DA1EC4"/>
     <w:pPr>
       <w:keepNext/>
       <w:keepLines/>
-      <w:spacing w:before="40" w:after="0" w:line="240" w:lineRule="auto"/>
+      <w:numPr>
+        <w:ilvl w:val="2"/>
+        <w:numId w:val="10"/>
+      </w:numPr>
+      <w:spacing w:before="200" w:after="0"/>
       <w:outlineLvl w:val="2"/>
     </w:pPr>
     <w:rPr>
       <w:rFonts w:asciiTheme="majorHAnsi" w:eastAsiaTheme="majorEastAsia" w:hAnsiTheme="majorHAnsi" w:cstheme="majorBidi"/>
-      <w:color w:val="2E74B5" w:themeColor="accent1" w:themeShade="BF"/>
-      <w:sz w:val="28"/>
-      <w:szCs w:val="28"/>
+      <w:b/>
+      <w:bCs/>
+      <w:color w:val="000000" w:themeColor="text1"/>
     </w:rPr>
   </w:style>
   <w:style w:type="paragraph" w:styleId="Heading4">
@@ -3258,18 +3224,24 @@
     <w:semiHidden/>
     <w:unhideWhenUsed/>
     <w:qFormat/>
-    <w:rsid w:val="00B61B66"/>
+    <w:rsid w:val="00DA1EC4"/>
     <w:pPr>
       <w:keepNext/>
       <w:keepLines/>
-      <w:spacing w:before="40" w:after="0"/>
+      <w:numPr>
+        <w:ilvl w:val="3"/>
+        <w:numId w:val="10"/>
+      </w:numPr>
+      <w:spacing w:before="200" w:after="0"/>
       <w:outlineLvl w:val="3"/>
     </w:pPr>
     <w:rPr>
       <w:rFonts w:asciiTheme="majorHAnsi" w:eastAsiaTheme="majorEastAsia" w:hAnsiTheme="majorHAnsi" w:cstheme="majorBidi"/>
-      <w:color w:val="2E74B5" w:themeColor="accent1" w:themeShade="BF"/>
-      <w:sz w:val="24"/>
-      <w:szCs w:val="24"/>
+      <w:b/>
+      <w:bCs/>
+      <w:i/>
+      <w:iCs/>
+      <w:color w:val="000000" w:themeColor="text1"/>
     </w:rPr>
   </w:style>
   <w:style w:type="paragraph" w:styleId="Heading5">
@@ -3281,17 +3253,20 @@
     <w:semiHidden/>
     <w:unhideWhenUsed/>
     <w:qFormat/>
-    <w:rsid w:val="00B61B66"/>
+    <w:rsid w:val="00DA1EC4"/>
     <w:pPr>
       <w:keepNext/>
       <w:keepLines/>
-      <w:spacing w:before="40" w:after="0"/>
+      <w:numPr>
+        <w:ilvl w:val="4"/>
+        <w:numId w:val="10"/>
+      </w:numPr>
+      <w:spacing w:before="200" w:after="0"/>
       <w:outlineLvl w:val="4"/>
     </w:pPr>
     <w:rPr>
       <w:rFonts w:asciiTheme="majorHAnsi" w:eastAsiaTheme="majorEastAsia" w:hAnsiTheme="majorHAnsi" w:cstheme="majorBidi"/>
-      <w:caps/>
-      <w:color w:val="2E74B5" w:themeColor="accent1" w:themeShade="BF"/>
+      <w:color w:val="323E4F" w:themeColor="text2" w:themeShade="BF"/>
     </w:rPr>
   </w:style>
   <w:style w:type="paragraph" w:styleId="Heading6">
@@ -3303,19 +3278,22 @@
     <w:semiHidden/>
     <w:unhideWhenUsed/>
     <w:qFormat/>
-    <w:rsid w:val="00B61B66"/>
+    <w:rsid w:val="00DA1EC4"/>
     <w:pPr>
       <w:keepNext/>
       <w:keepLines/>
-      <w:spacing w:before="40" w:after="0"/>
+      <w:numPr>
+        <w:ilvl w:val="5"/>
+        <w:numId w:val="10"/>
+      </w:numPr>
+      <w:spacing w:before="200" w:after="0"/>
       <w:outlineLvl w:val="5"/>
     </w:pPr>
     <w:rPr>
       <w:rFonts w:asciiTheme="majorHAnsi" w:eastAsiaTheme="majorEastAsia" w:hAnsiTheme="majorHAnsi" w:cstheme="majorBidi"/>
       <w:i/>
       <w:iCs/>
-      <w:caps/>
-      <w:color w:val="1F4E79" w:themeColor="accent1" w:themeShade="80"/>
+      <w:color w:val="323E4F" w:themeColor="text2" w:themeShade="BF"/>
     </w:rPr>
   </w:style>
   <w:style w:type="paragraph" w:styleId="Heading7">
@@ -3327,18 +3305,22 @@
     <w:semiHidden/>
     <w:unhideWhenUsed/>
     <w:qFormat/>
-    <w:rsid w:val="00B61B66"/>
+    <w:rsid w:val="00DA1EC4"/>
     <w:pPr>
       <w:keepNext/>
       <w:keepLines/>
-      <w:spacing w:before="40" w:after="0"/>
+      <w:numPr>
+        <w:ilvl w:val="6"/>
+        <w:numId w:val="10"/>
+      </w:numPr>
+      <w:spacing w:before="200" w:after="0"/>
       <w:outlineLvl w:val="6"/>
     </w:pPr>
     <w:rPr>
       <w:rFonts w:asciiTheme="majorHAnsi" w:eastAsiaTheme="majorEastAsia" w:hAnsiTheme="majorHAnsi" w:cstheme="majorBidi"/>
-      <w:b/>
-      <w:bCs/>
-      <w:color w:val="1F4E79" w:themeColor="accent1" w:themeShade="80"/>
+      <w:i/>
+      <w:iCs/>
+      <w:color w:val="404040" w:themeColor="text1" w:themeTint="BF"/>
     </w:rPr>
   </w:style>
   <w:style w:type="paragraph" w:styleId="Heading8">
@@ -3350,20 +3332,22 @@
     <w:semiHidden/>
     <w:unhideWhenUsed/>
     <w:qFormat/>
-    <w:rsid w:val="00B61B66"/>
+    <w:rsid w:val="00DA1EC4"/>
     <w:pPr>
       <w:keepNext/>
       <w:keepLines/>
-      <w:spacing w:before="40" w:after="0"/>
+      <w:numPr>
+        <w:ilvl w:val="7"/>
+        <w:numId w:val="10"/>
+      </w:numPr>
+      <w:spacing w:before="200" w:after="0"/>
       <w:outlineLvl w:val="7"/>
     </w:pPr>
     <w:rPr>
       <w:rFonts w:asciiTheme="majorHAnsi" w:eastAsiaTheme="majorEastAsia" w:hAnsiTheme="majorHAnsi" w:cstheme="majorBidi"/>
-      <w:b/>
-      <w:bCs/>
-      <w:i/>
-      <w:iCs/>
-      <w:color w:val="1F4E79" w:themeColor="accent1" w:themeShade="80"/>
+      <w:color w:val="404040" w:themeColor="text1" w:themeTint="BF"/>
+      <w:sz w:val="20"/>
+      <w:szCs w:val="20"/>
     </w:rPr>
   </w:style>
   <w:style w:type="paragraph" w:styleId="Heading9">
@@ -3375,18 +3359,24 @@
     <w:semiHidden/>
     <w:unhideWhenUsed/>
     <w:qFormat/>
-    <w:rsid w:val="00B61B66"/>
+    <w:rsid w:val="00DA1EC4"/>
     <w:pPr>
       <w:keepNext/>
       <w:keepLines/>
-      <w:spacing w:before="40" w:after="0"/>
+      <w:numPr>
+        <w:ilvl w:val="8"/>
+        <w:numId w:val="10"/>
+      </w:numPr>
+      <w:spacing w:before="200" w:after="0"/>
       <w:outlineLvl w:val="8"/>
     </w:pPr>
     <w:rPr>
       <w:rFonts w:asciiTheme="majorHAnsi" w:eastAsiaTheme="majorEastAsia" w:hAnsiTheme="majorHAnsi" w:cstheme="majorBidi"/>
       <w:i/>
       <w:iCs/>
-      <w:color w:val="1F4E79" w:themeColor="accent1" w:themeShade="80"/>
+      <w:color w:val="404040" w:themeColor="text1" w:themeTint="BF"/>
+      <w:sz w:val="20"/>
+      <w:szCs w:val="20"/>
     </w:rPr>
   </w:style>
   <w:style w:type="character" w:default="1" w:styleId="DefaultParagraphFont">
@@ -3421,7 +3411,7 @@
     <w:link w:val="NoSpacingChar"/>
     <w:uiPriority w:val="1"/>
     <w:qFormat/>
-    <w:rsid w:val="00B61B66"/>
+    <w:rsid w:val="00DA1EC4"/>
     <w:pPr>
       <w:spacing w:after="0" w:line="240" w:lineRule="auto"/>
     </w:pPr>
@@ -3438,10 +3428,13 @@
     <w:basedOn w:val="DefaultParagraphFont"/>
     <w:link w:val="Heading1"/>
     <w:uiPriority w:val="9"/>
-    <w:rsid w:val="00B61B66"/>
+    <w:rsid w:val="00DA1EC4"/>
     <w:rPr>
       <w:rFonts w:asciiTheme="majorHAnsi" w:eastAsiaTheme="majorEastAsia" w:hAnsiTheme="majorHAnsi" w:cstheme="majorBidi"/>
-      <w:color w:val="1F4E79" w:themeColor="accent1" w:themeShade="80"/>
+      <w:b/>
+      <w:bCs/>
+      <w:smallCaps/>
+      <w:color w:val="000000" w:themeColor="text1"/>
       <w:sz w:val="36"/>
       <w:szCs w:val="36"/>
     </w:rPr>
@@ -3452,12 +3445,15 @@
     <w:link w:val="Heading2"/>
     <w:uiPriority w:val="9"/>
     <w:semiHidden/>
-    <w:rsid w:val="00B61B66"/>
+    <w:rsid w:val="00DA1EC4"/>
     <w:rPr>
       <w:rFonts w:asciiTheme="majorHAnsi" w:eastAsiaTheme="majorEastAsia" w:hAnsiTheme="majorHAnsi" w:cstheme="majorBidi"/>
-      <w:color w:val="2E74B5" w:themeColor="accent1" w:themeShade="BF"/>
-      <w:sz w:val="32"/>
-      <w:szCs w:val="32"/>
+      <w:b/>
+      <w:bCs/>
+      <w:smallCaps/>
+      <w:color w:val="000000" w:themeColor="text1"/>
+      <w:sz w:val="28"/>
+      <w:szCs w:val="28"/>
     </w:rPr>
   </w:style>
   <w:style w:type="character" w:customStyle="1" w:styleId="Heading3Char">
@@ -3466,12 +3462,12 @@
     <w:link w:val="Heading3"/>
     <w:uiPriority w:val="9"/>
     <w:semiHidden/>
-    <w:rsid w:val="00B61B66"/>
+    <w:rsid w:val="00DA1EC4"/>
     <w:rPr>
       <w:rFonts w:asciiTheme="majorHAnsi" w:eastAsiaTheme="majorEastAsia" w:hAnsiTheme="majorHAnsi" w:cstheme="majorBidi"/>
-      <w:color w:val="2E74B5" w:themeColor="accent1" w:themeShade="BF"/>
-      <w:sz w:val="28"/>
-      <w:szCs w:val="28"/>
+      <w:b/>
+      <w:bCs/>
+      <w:color w:val="000000" w:themeColor="text1"/>
     </w:rPr>
   </w:style>
   <w:style w:type="character" w:customStyle="1" w:styleId="Heading4Char">
@@ -3480,12 +3476,14 @@
     <w:link w:val="Heading4"/>
     <w:uiPriority w:val="9"/>
     <w:semiHidden/>
-    <w:rsid w:val="00B61B66"/>
+    <w:rsid w:val="00DA1EC4"/>
     <w:rPr>
       <w:rFonts w:asciiTheme="majorHAnsi" w:eastAsiaTheme="majorEastAsia" w:hAnsiTheme="majorHAnsi" w:cstheme="majorBidi"/>
-      <w:color w:val="2E74B5" w:themeColor="accent1" w:themeShade="BF"/>
-      <w:sz w:val="24"/>
-      <w:szCs w:val="24"/>
+      <w:b/>
+      <w:bCs/>
+      <w:i/>
+      <w:iCs/>
+      <w:color w:val="000000" w:themeColor="text1"/>
     </w:rPr>
   </w:style>
   <w:style w:type="character" w:customStyle="1" w:styleId="Heading5Char">
@@ -3494,11 +3492,10 @@
     <w:link w:val="Heading5"/>
     <w:uiPriority w:val="9"/>
     <w:semiHidden/>
-    <w:rsid w:val="00B61B66"/>
+    <w:rsid w:val="00DA1EC4"/>
     <w:rPr>
       <w:rFonts w:asciiTheme="majorHAnsi" w:eastAsiaTheme="majorEastAsia" w:hAnsiTheme="majorHAnsi" w:cstheme="majorBidi"/>
-      <w:caps/>
-      <w:color w:val="2E74B5" w:themeColor="accent1" w:themeShade="BF"/>
+      <w:color w:val="323E4F" w:themeColor="text2" w:themeShade="BF"/>
     </w:rPr>
   </w:style>
   <w:style w:type="character" w:customStyle="1" w:styleId="Heading6Char">
@@ -3507,13 +3504,12 @@
     <w:link w:val="Heading6"/>
     <w:uiPriority w:val="9"/>
     <w:semiHidden/>
-    <w:rsid w:val="00B61B66"/>
+    <w:rsid w:val="00DA1EC4"/>
     <w:rPr>
       <w:rFonts w:asciiTheme="majorHAnsi" w:eastAsiaTheme="majorEastAsia" w:hAnsiTheme="majorHAnsi" w:cstheme="majorBidi"/>
       <w:i/>
       <w:iCs/>
-      <w:caps/>
-      <w:color w:val="1F4E79" w:themeColor="accent1" w:themeShade="80"/>
+      <w:color w:val="323E4F" w:themeColor="text2" w:themeShade="BF"/>
     </w:rPr>
   </w:style>
   <w:style w:type="character" w:customStyle="1" w:styleId="Heading7Char">
@@ -3522,12 +3518,12 @@
     <w:link w:val="Heading7"/>
     <w:uiPriority w:val="9"/>
     <w:semiHidden/>
-    <w:rsid w:val="00B61B66"/>
+    <w:rsid w:val="00DA1EC4"/>
     <w:rPr>
       <w:rFonts w:asciiTheme="majorHAnsi" w:eastAsiaTheme="majorEastAsia" w:hAnsiTheme="majorHAnsi" w:cstheme="majorBidi"/>
-      <w:b/>
-      <w:bCs/>
-      <w:color w:val="1F4E79" w:themeColor="accent1" w:themeShade="80"/>
+      <w:i/>
+      <w:iCs/>
+      <w:color w:val="404040" w:themeColor="text1" w:themeTint="BF"/>
     </w:rPr>
   </w:style>
   <w:style w:type="character" w:customStyle="1" w:styleId="Heading8Char">
@@ -3536,14 +3532,12 @@
     <w:link w:val="Heading8"/>
     <w:uiPriority w:val="9"/>
     <w:semiHidden/>
-    <w:rsid w:val="00B61B66"/>
+    <w:rsid w:val="00DA1EC4"/>
     <w:rPr>
       <w:rFonts w:asciiTheme="majorHAnsi" w:eastAsiaTheme="majorEastAsia" w:hAnsiTheme="majorHAnsi" w:cstheme="majorBidi"/>
-      <w:b/>
-      <w:bCs/>
-      <w:i/>
-      <w:iCs/>
-      <w:color w:val="1F4E79" w:themeColor="accent1" w:themeShade="80"/>
+      <w:color w:val="404040" w:themeColor="text1" w:themeTint="BF"/>
+      <w:sz w:val="20"/>
+      <w:szCs w:val="20"/>
     </w:rPr>
   </w:style>
   <w:style w:type="character" w:customStyle="1" w:styleId="Heading9Char">
@@ -3552,12 +3546,14 @@
     <w:link w:val="Heading9"/>
     <w:uiPriority w:val="9"/>
     <w:semiHidden/>
-    <w:rsid w:val="00B61B66"/>
+    <w:rsid w:val="00DA1EC4"/>
     <w:rPr>
       <w:rFonts w:asciiTheme="majorHAnsi" w:eastAsiaTheme="majorEastAsia" w:hAnsiTheme="majorHAnsi" w:cstheme="majorBidi"/>
       <w:i/>
       <w:iCs/>
-      <w:color w:val="1F4E79" w:themeColor="accent1" w:themeShade="80"/>
+      <w:color w:val="404040" w:themeColor="text1" w:themeTint="BF"/>
+      <w:sz w:val="20"/>
+      <w:szCs w:val="20"/>
     </w:rPr>
   </w:style>
   <w:style w:type="paragraph" w:styleId="Caption">
@@ -3568,15 +3564,16 @@
     <w:semiHidden/>
     <w:unhideWhenUsed/>
     <w:qFormat/>
-    <w:rsid w:val="00B61B66"/>
+    <w:rsid w:val="00DA1EC4"/>
     <w:pPr>
-      <w:spacing w:line="240" w:lineRule="auto"/>
+      <w:spacing w:after="200" w:line="240" w:lineRule="auto"/>
     </w:pPr>
     <w:rPr>
-      <w:b/>
-      <w:bCs/>
-      <w:smallCaps/>
+      <w:i/>
+      <w:iCs/>
       <w:color w:val="44546A" w:themeColor="text2"/>
+      <w:sz w:val="18"/>
+      <w:szCs w:val="18"/>
     </w:rPr>
   </w:style>
   <w:style w:type="paragraph" w:styleId="Title">
@@ -3586,18 +3583,16 @@
     <w:link w:val="TitleChar"/>
     <w:uiPriority w:val="10"/>
     <w:qFormat/>
-    <w:rsid w:val="00B61B66"/>
+    <w:rsid w:val="00DA1EC4"/>
     <w:pPr>
-      <w:spacing w:after="0" w:line="204" w:lineRule="auto"/>
+      <w:spacing w:after="0" w:line="240" w:lineRule="auto"/>
       <w:contextualSpacing/>
     </w:pPr>
     <w:rPr>
       <w:rFonts w:asciiTheme="majorHAnsi" w:eastAsiaTheme="majorEastAsia" w:hAnsiTheme="majorHAnsi" w:cstheme="majorBidi"/>
-      <w:caps/>
-      <w:color w:val="44546A" w:themeColor="text2"/>
-      <w:spacing w:val="-15"/>
-      <w:sz w:val="72"/>
-      <w:szCs w:val="72"/>
+      <w:color w:val="000000" w:themeColor="text1"/>
+      <w:sz w:val="56"/>
+      <w:szCs w:val="56"/>
     </w:rPr>
   </w:style>
   <w:style w:type="character" w:customStyle="1" w:styleId="TitleChar">
@@ -3605,14 +3600,12 @@
     <w:basedOn w:val="DefaultParagraphFont"/>
     <w:link w:val="Title"/>
     <w:uiPriority w:val="10"/>
-    <w:rsid w:val="00B61B66"/>
+    <w:rsid w:val="00DA1EC4"/>
     <w:rPr>
       <w:rFonts w:asciiTheme="majorHAnsi" w:eastAsiaTheme="majorEastAsia" w:hAnsiTheme="majorHAnsi" w:cstheme="majorBidi"/>
-      <w:caps/>
-      <w:color w:val="44546A" w:themeColor="text2"/>
-      <w:spacing w:val="-15"/>
-      <w:sz w:val="72"/>
-      <w:szCs w:val="72"/>
+      <w:color w:val="000000" w:themeColor="text1"/>
+      <w:sz w:val="56"/>
+      <w:szCs w:val="56"/>
     </w:rPr>
   </w:style>
   <w:style w:type="paragraph" w:styleId="Subtitle">
@@ -3622,18 +3615,15 @@
     <w:link w:val="SubtitleChar"/>
     <w:uiPriority w:val="11"/>
     <w:qFormat/>
-    <w:rsid w:val="00B61B66"/>
+    <w:rsid w:val="00DA1EC4"/>
     <w:pPr>
       <w:numPr>
         <w:ilvl w:val="1"/>
       </w:numPr>
-      <w:spacing w:after="240" w:line="240" w:lineRule="auto"/>
     </w:pPr>
     <w:rPr>
-      <w:rFonts w:asciiTheme="majorHAnsi" w:eastAsiaTheme="majorEastAsia" w:hAnsiTheme="majorHAnsi" w:cstheme="majorBidi"/>
-      <w:color w:val="5B9BD5" w:themeColor="accent1"/>
-      <w:sz w:val="28"/>
-      <w:szCs w:val="28"/>
+      <w:color w:val="5A5A5A" w:themeColor="text1" w:themeTint="A5"/>
+      <w:spacing w:val="10"/>
     </w:rPr>
   </w:style>
   <w:style w:type="character" w:customStyle="1" w:styleId="SubtitleChar">
@@ -3641,12 +3631,10 @@
     <w:basedOn w:val="DefaultParagraphFont"/>
     <w:link w:val="Subtitle"/>
     <w:uiPriority w:val="11"/>
-    <w:rsid w:val="00B61B66"/>
+    <w:rsid w:val="00DA1EC4"/>
     <w:rPr>
-      <w:rFonts w:asciiTheme="majorHAnsi" w:eastAsiaTheme="majorEastAsia" w:hAnsiTheme="majorHAnsi" w:cstheme="majorBidi"/>
-      <w:color w:val="5B9BD5" w:themeColor="accent1"/>
-      <w:sz w:val="28"/>
-      <w:szCs w:val="28"/>
+      <w:color w:val="5A5A5A" w:themeColor="text1" w:themeTint="A5"/>
+      <w:spacing w:val="10"/>
     </w:rPr>
   </w:style>
   <w:style w:type="character" w:styleId="Strong">
@@ -3654,10 +3642,11 @@
     <w:basedOn w:val="DefaultParagraphFont"/>
     <w:uiPriority w:val="22"/>
     <w:qFormat/>
-    <w:rsid w:val="00B61B66"/>
+    <w:rsid w:val="00DA1EC4"/>
     <w:rPr>
       <w:b/>
       <w:bCs/>
+      <w:color w:val="000000" w:themeColor="text1"/>
     </w:rPr>
   </w:style>
   <w:style w:type="character" w:styleId="Emphasis">
@@ -3665,10 +3654,11 @@
     <w:basedOn w:val="DefaultParagraphFont"/>
     <w:uiPriority w:val="20"/>
     <w:qFormat/>
-    <w:rsid w:val="00B61B66"/>
+    <w:rsid w:val="00DA1EC4"/>
     <w:rPr>
       <w:i/>
       <w:iCs/>
+      <w:color w:val="auto"/>
     </w:rPr>
   </w:style>
   <w:style w:type="paragraph" w:styleId="Quote">
@@ -3678,15 +3668,15 @@
     <w:link w:val="QuoteChar"/>
     <w:uiPriority w:val="29"/>
     <w:qFormat/>
-    <w:rsid w:val="00B61B66"/>
+    <w:rsid w:val="00DA1EC4"/>
     <w:pPr>
-      <w:spacing w:before="120" w:after="120"/>
-      <w:ind w:left="720"/>
+      <w:spacing w:before="160"/>
+      <w:ind w:left="720" w:right="720"/>
     </w:pPr>
     <w:rPr>
-      <w:color w:val="44546A" w:themeColor="text2"/>
-      <w:sz w:val="24"/>
-      <w:szCs w:val="24"/>
+      <w:i/>
+      <w:iCs/>
+      <w:color w:val="000000" w:themeColor="text1"/>
     </w:rPr>
   </w:style>
   <w:style w:type="character" w:customStyle="1" w:styleId="QuoteChar">
@@ -3694,11 +3684,11 @@
     <w:basedOn w:val="DefaultParagraphFont"/>
     <w:link w:val="Quote"/>
     <w:uiPriority w:val="29"/>
-    <w:rsid w:val="00B61B66"/>
+    <w:rsid w:val="00DA1EC4"/>
     <w:rPr>
-      <w:color w:val="44546A" w:themeColor="text2"/>
-      <w:sz w:val="24"/>
-      <w:szCs w:val="24"/>
+      <w:i/>
+      <w:iCs/>
+      <w:color w:val="000000" w:themeColor="text1"/>
     </w:rPr>
   </w:style>
   <w:style w:type="paragraph" w:styleId="IntenseQuote">
@@ -3708,18 +3698,19 @@
     <w:link w:val="IntenseQuoteChar"/>
     <w:uiPriority w:val="30"/>
     <w:qFormat/>
-    <w:rsid w:val="00B61B66"/>
+    <w:rsid w:val="00DA1EC4"/>
     <w:pPr>
-      <w:spacing w:before="100" w:beforeAutospacing="1" w:after="240" w:line="240" w:lineRule="auto"/>
-      <w:ind w:left="720"/>
+      <w:pBdr>
+        <w:top w:val="single" w:sz="24" w:space="1" w:color="F2F2F2" w:themeColor="background1" w:themeShade="F2"/>
+        <w:bottom w:val="single" w:sz="24" w:space="1" w:color="F2F2F2" w:themeColor="background1" w:themeShade="F2"/>
+      </w:pBdr>
+      <w:shd w:val="clear" w:color="auto" w:fill="F2F2F2" w:themeFill="background1" w:themeFillShade="F2"/>
+      <w:spacing w:before="240" w:after="240"/>
+      <w:ind w:left="936" w:right="936"/>
       <w:jc w:val="center"/>
     </w:pPr>
     <w:rPr>
-      <w:rFonts w:asciiTheme="majorHAnsi" w:eastAsiaTheme="majorEastAsia" w:hAnsiTheme="majorHAnsi" w:cstheme="majorBidi"/>
-      <w:color w:val="44546A" w:themeColor="text2"/>
-      <w:spacing w:val="-6"/>
-      <w:sz w:val="32"/>
-      <w:szCs w:val="32"/>
+      <w:color w:val="000000" w:themeColor="text1"/>
     </w:rPr>
   </w:style>
   <w:style w:type="character" w:customStyle="1" w:styleId="IntenseQuoteChar">
@@ -3727,13 +3718,10 @@
     <w:basedOn w:val="DefaultParagraphFont"/>
     <w:link w:val="IntenseQuote"/>
     <w:uiPriority w:val="30"/>
-    <w:rsid w:val="00B61B66"/>
+    <w:rsid w:val="00DA1EC4"/>
     <w:rPr>
-      <w:rFonts w:asciiTheme="majorHAnsi" w:eastAsiaTheme="majorEastAsia" w:hAnsiTheme="majorHAnsi" w:cstheme="majorBidi"/>
-      <w:color w:val="44546A" w:themeColor="text2"/>
-      <w:spacing w:val="-6"/>
-      <w:sz w:val="32"/>
-      <w:szCs w:val="32"/>
+      <w:color w:val="000000" w:themeColor="text1"/>
+      <w:shd w:val="clear" w:color="auto" w:fill="F2F2F2" w:themeFill="background1" w:themeFillShade="F2"/>
     </w:rPr>
   </w:style>
   <w:style w:type="character" w:styleId="SubtleEmphasis">
@@ -3741,11 +3729,11 @@
     <w:basedOn w:val="DefaultParagraphFont"/>
     <w:uiPriority w:val="19"/>
     <w:qFormat/>
-    <w:rsid w:val="00B61B66"/>
+    <w:rsid w:val="00DA1EC4"/>
     <w:rPr>
       <w:i/>
       <w:iCs/>
-      <w:color w:val="595959" w:themeColor="text1" w:themeTint="A6"/>
+      <w:color w:val="404040" w:themeColor="text1" w:themeTint="BF"/>
     </w:rPr>
   </w:style>
   <w:style w:type="character" w:styleId="IntenseEmphasis">
@@ -3753,12 +3741,13 @@
     <w:basedOn w:val="DefaultParagraphFont"/>
     <w:uiPriority w:val="21"/>
     <w:qFormat/>
-    <w:rsid w:val="00B61B66"/>
+    <w:rsid w:val="00DA1EC4"/>
     <w:rPr>
       <w:b/>
       <w:bCs/>
       <w:i/>
       <w:iCs/>
+      <w:caps/>
     </w:rPr>
   </w:style>
   <w:style w:type="character" w:styleId="SubtleReference">
@@ -3766,12 +3755,11 @@
     <w:basedOn w:val="DefaultParagraphFont"/>
     <w:uiPriority w:val="31"/>
     <w:qFormat/>
-    <w:rsid w:val="00B61B66"/>
+    <w:rsid w:val="00DA1EC4"/>
     <w:rPr>
       <w:smallCaps/>
-      <w:color w:val="595959" w:themeColor="text1" w:themeTint="A6"/>
-      <w:u w:val="none" w:color="7F7F7F" w:themeColor="text1" w:themeTint="80"/>
-      <w:bdr w:val="none" w:sz="0" w:space="0" w:color="auto"/>
+      <w:color w:val="404040" w:themeColor="text1" w:themeTint="BF"/>
+      <w:u w:val="single" w:color="7F7F7F" w:themeColor="text1" w:themeTint="80"/>
     </w:rPr>
   </w:style>
   <w:style w:type="character" w:styleId="IntenseReference">
@@ -3779,12 +3767,11 @@
     <w:basedOn w:val="DefaultParagraphFont"/>
     <w:uiPriority w:val="32"/>
     <w:qFormat/>
-    <w:rsid w:val="00B61B66"/>
+    <w:rsid w:val="00DA1EC4"/>
     <w:rPr>
       <w:b/>
       <w:bCs/>
       <w:smallCaps/>
-      <w:color w:val="44546A" w:themeColor="text2"/>
       <w:u w:val="single"/>
     </w:rPr>
   </w:style>
@@ -3793,12 +3780,12 @@
     <w:basedOn w:val="DefaultParagraphFont"/>
     <w:uiPriority w:val="33"/>
     <w:qFormat/>
-    <w:rsid w:val="00B61B66"/>
+    <w:rsid w:val="00DA1EC4"/>
     <w:rPr>
-      <w:b/>
-      <w:bCs/>
+      <w:b w:val="0"/>
+      <w:bCs w:val="0"/>
       <w:smallCaps/>
-      <w:spacing w:val="10"/>
+      <w:spacing w:val="5"/>
     </w:rPr>
   </w:style>
   <w:style w:type="paragraph" w:styleId="TOCHeading">
@@ -3809,7 +3796,7 @@
     <w:semiHidden/>
     <w:unhideWhenUsed/>
     <w:qFormat/>
-    <w:rsid w:val="00B61B66"/>
+    <w:rsid w:val="00DA1EC4"/>
     <w:pPr>
       <w:outlineLvl w:val="9"/>
     </w:pPr>
@@ -4127,7 +4114,7 @@
 </file>
 
 <file path=customXml/itemProps1.xml><?xml version="1.0" encoding="utf-8"?>
-<ds:datastoreItem xmlns:ds="http://schemas.openxmlformats.org/officeDocument/2006/customXml" ds:itemID="{D3513D3E-6E2A-4BDB-A20D-3614DB18A0B5}">
+<ds:datastoreItem xmlns:ds="http://schemas.openxmlformats.org/officeDocument/2006/customXml" ds:itemID="{82428896-B610-400D-BED9-F6BF0C9CA2B1}">
   <ds:schemaRefs>
     <ds:schemaRef ds:uri="http://schemas.openxmlformats.org/officeDocument/2006/bibliography"/>
   </ds:schemaRefs>

</xml_diff>